<commit_message>
Finish report for SOA project
</commit_message>
<xml_diff>
--- a/report/N21DCCN066_NguyenNgocThienPhuc_N21DCCN055_TranThiThuyNgan.docx
+++ b/report/N21DCCN066_NguyenNgocThienPhuc_N21DCCN055_TranThiThuyNgan.docx
@@ -243,7 +243,77 @@
           <w:sz w:val="28"/>
           <w:szCs w:val="28"/>
         </w:rPr>
-        <w:t>KIẾN TRÚC VÀ THIẾT KẾ</w:t>
+        <w:t>PHÁT TRIỂN PHẦN MỀM HƯỚNG DỊCH VỤ</w:t>
+      </w:r>
+    </w:p>
+    <w:p>
+      <w:pPr>
+        <w:spacing w:after="0"/>
+        <w:jc w:val="center"/>
+        <w:rPr>
+          <w:rFonts w:cs="Times New Roman"/>
+          <w:sz w:val="28"/>
+          <w:szCs w:val="28"/>
+        </w:rPr>
+      </w:pPr>
+      <w:r>
+        <w:rPr>
+          <w:rFonts w:cs="Times New Roman"/>
+          <w:sz w:val="28"/>
+          <w:szCs w:val="28"/>
+        </w:rPr>
+        <w:t xml:space="preserve">Đề tài: </w:t>
+      </w:r>
+      <w:r>
+        <w:rPr>
+          <w:rFonts w:cs="Times New Roman"/>
+          <w:sz w:val="28"/>
+          <w:szCs w:val="28"/>
+        </w:rPr>
+        <w:t>Xây Dựng Ứng Dụng Và Website Bán Sách</w:t>
+      </w:r>
+    </w:p>
+    <w:p>
+      <w:pPr>
+        <w:spacing w:after="0"/>
+        <w:jc w:val="center"/>
+        <w:rPr>
+          <w:rFonts w:cs="Times New Roman"/>
+          <w:sz w:val="28"/>
+          <w:szCs w:val="28"/>
+        </w:rPr>
+      </w:pPr>
+    </w:p>
+    <w:p>
+      <w:pPr>
+        <w:spacing w:after="0"/>
+        <w:jc w:val="center"/>
+        <w:rPr>
+          <w:rFonts w:cs="Times New Roman"/>
+          <w:sz w:val="28"/>
+          <w:szCs w:val="28"/>
+        </w:rPr>
+      </w:pPr>
+    </w:p>
+    <w:p>
+      <w:pPr>
+        <w:tabs>
+          <w:tab w:val="left" w:pos="2880"/>
+        </w:tabs>
+        <w:spacing w:after="0"/>
+        <w:rPr>
+          <w:rFonts w:cs="Times New Roman"/>
+          <w:sz w:val="28"/>
+          <w:szCs w:val="28"/>
+        </w:rPr>
+      </w:pPr>
+      <w:r>
+        <w:rPr>
+          <w:rFonts w:cs="Times New Roman"/>
+          <w:sz w:val="28"/>
+          <w:szCs w:val="28"/>
+        </w:rPr>
+        <w:tab/>
       </w:r>
       <w:r>
         <w:rPr>
@@ -253,7 +323,7 @@
           <w:sz w:val="28"/>
           <w:szCs w:val="28"/>
         </w:rPr>
-        <w:t xml:space="preserve"> </w:t>
+        <w:t>Giảng viên phụ trách</w:t>
       </w:r>
       <w:r>
         <w:rPr>
@@ -263,131 +333,23 @@
           <w:sz w:val="28"/>
           <w:szCs w:val="28"/>
         </w:rPr>
-        <w:t>PHẦN</w:t>
-      </w:r>
-      <w:r>
-        <w:rPr>
-          <w:rFonts w:cs="Times New Roman"/>
-          <w:b/>
-          <w:bCs/>
-          <w:sz w:val="28"/>
-          <w:szCs w:val="28"/>
-        </w:rPr>
-        <w:t xml:space="preserve"> MỀM</w:t>
-      </w:r>
-    </w:p>
-    <w:p>
-      <w:pPr>
-        <w:spacing w:after="0"/>
-        <w:jc w:val="center"/>
+        <w:t xml:space="preserve">: </w:t>
+      </w:r>
+      <w:r>
         <w:rPr>
           <w:rFonts w:cs="Times New Roman"/>
           <w:sz w:val="28"/>
           <w:szCs w:val="28"/>
         </w:rPr>
-      </w:pPr>
+        <w:t xml:space="preserve">Thầy </w:t>
+      </w:r>
       <w:r>
         <w:rPr>
           <w:rFonts w:cs="Times New Roman"/>
-          <w:sz w:val="28"/>
-          <w:szCs w:val="28"/>
-        </w:rPr>
-        <w:t xml:space="preserve">Đề tài: </w:t>
-      </w:r>
-      <w:r>
-        <w:rPr>
-          <w:rFonts w:cs="Times New Roman"/>
-          <w:sz w:val="28"/>
-          <w:szCs w:val="28"/>
-        </w:rPr>
-        <w:t xml:space="preserve">Xây dựng hệ thống bán sách </w:t>
-      </w:r>
-      <w:r>
-        <w:rPr>
-          <w:rFonts w:cs="Times New Roman"/>
-          <w:sz w:val="28"/>
-          <w:szCs w:val="28"/>
-        </w:rPr>
-        <w:t>tại cửa hàng</w:t>
-      </w:r>
-    </w:p>
-    <w:p>
-      <w:pPr>
-        <w:spacing w:after="0"/>
-        <w:jc w:val="center"/>
-        <w:rPr>
-          <w:rFonts w:cs="Times New Roman"/>
-          <w:sz w:val="28"/>
-          <w:szCs w:val="28"/>
-        </w:rPr>
-      </w:pPr>
-    </w:p>
-    <w:p>
-      <w:pPr>
-        <w:spacing w:after="0"/>
-        <w:jc w:val="center"/>
-        <w:rPr>
-          <w:rFonts w:cs="Times New Roman"/>
-          <w:sz w:val="28"/>
-          <w:szCs w:val="28"/>
-        </w:rPr>
-      </w:pPr>
-    </w:p>
-    <w:p>
-      <w:pPr>
-        <w:tabs>
-          <w:tab w:val="left" w:pos="2880"/>
-        </w:tabs>
-        <w:spacing w:after="0"/>
-        <w:rPr>
-          <w:rFonts w:cs="Times New Roman"/>
-          <w:sz w:val="28"/>
-          <w:szCs w:val="28"/>
-        </w:rPr>
-      </w:pPr>
-      <w:r>
-        <w:rPr>
-          <w:rFonts w:cs="Times New Roman"/>
-          <w:sz w:val="28"/>
-          <w:szCs w:val="28"/>
-        </w:rPr>
-        <w:tab/>
-      </w:r>
-      <w:r>
-        <w:rPr>
-          <w:rFonts w:cs="Times New Roman"/>
-          <w:b/>
-          <w:bCs/>
-          <w:sz w:val="28"/>
-          <w:szCs w:val="28"/>
-        </w:rPr>
-        <w:t>Giảng viên phụ trách</w:t>
-      </w:r>
-      <w:r>
-        <w:rPr>
-          <w:rFonts w:cs="Times New Roman"/>
-          <w:b/>
-          <w:bCs/>
-          <w:sz w:val="28"/>
-          <w:szCs w:val="28"/>
-        </w:rPr>
-        <w:t xml:space="preserve">: </w:t>
-      </w:r>
-      <w:r>
-        <w:rPr>
-          <w:rFonts w:cs="Times New Roman"/>
-          <w:sz w:val="28"/>
-          <w:szCs w:val="28"/>
-        </w:rPr>
-        <w:t xml:space="preserve">Thầy </w:t>
-      </w:r>
-      <w:r>
-        <w:rPr>
-          <w:rFonts w:cs="Times New Roman"/>
           <w:color w:val="000000"/>
           <w:szCs w:val="26"/>
         </w:rPr>
-        <w:t>Nguyễn Văn Hữu Hoàng</w:t>
+        <w:t>Huỳnh Trung Trụ</w:t>
       </w:r>
     </w:p>
     <w:p>
@@ -702,7 +664,7 @@
       <w:pPr>
         <w:pStyle w:val="Heading1"/>
       </w:pPr>
-      <w:bookmarkStart w:id="0" w:name="_Toc199704136"/>
+      <w:bookmarkStart w:id="0" w:name="_Toc200636518"/>
       <w:r>
         <w:t>Bảng phân công công việc</w:t>
       </w:r>
@@ -991,7 +953,7 @@
       <w:r>
         <w:br w:type="column"/>
       </w:r>
-      <w:bookmarkStart w:id="1" w:name="_Toc199704137"/>
+      <w:bookmarkStart w:id="1" w:name="_Toc200636519"/>
       <w:r>
         <w:lastRenderedPageBreak/>
         <w:t>Lời cám ơn</w:t>
@@ -999,21 +961,48 @@
       <w:bookmarkEnd w:id="1"/>
     </w:p>
     <w:p>
+      <w:pPr>
+        <w:ind w:firstLine="360"/>
+      </w:pPr>
       <w:r>
         <w:t xml:space="preserve">Trong thời đại số, nhu cầu xây dựng các hệ thống phần mềm ngày càng cao, đòi hỏi quy trình thiết kế, lập trình và triển khai cần được thực hiện một cách bài bản để đáp ứng yêu cầu thực tiễn. Để đáp ứng xu thế này, nhóm chúng em đã thực hiện đề tài </w:t>
       </w:r>
       <w:r>
-        <w:t>“Xây dựng hệ thống bán sách tại cửa hàng”.</w:t>
-      </w:r>
-    </w:p>
-    <w:p>
-      <w:r>
-        <w:t>Trong quá trình thực hiện đề tài, nhóm chúng em không chỉ củng cố kiến thức về thiết kế hệ thống và mô hình hóa nghiệp vụ, mà còn rèn luyện kỹ năng lập trình và triển khai phần mềm theo hướng chuyên nghiệp và thực tiễn hơn.</w:t>
-      </w:r>
-    </w:p>
-    <w:p>
-      <w:r>
-        <w:t>Chúng em xin chân thành cảm ơn thầy Nguyễn Văn Hữu Hoàng đã tận tình hướng dẫn, truyền đạt những kiến thức quý báu và luôn hỗ trợ, giải đáp mọi thắc mắc trong suốt quá trình làm đề tài. Dù đã nỗ lực hết mình, nhưng do kiến thức và kinh nghiệm còn hạn chế, nhóm em khó tránh khỏi những thiếu sót trong quá trình thực hiện. Rất mong thầy có thể góp ý, chỉ bảo để nhóm em hoàn thiện sản phẩm tốt hơn.</w:t>
+        <w:t>“</w:t>
+      </w:r>
+      <w:r>
+        <w:t>Xây Dựng Ứng Dụng Và Website Bán Sách</w:t>
+      </w:r>
+      <w:r>
+        <w:t>”.</w:t>
+      </w:r>
+    </w:p>
+    <w:p>
+      <w:pPr>
+        <w:ind w:firstLine="360"/>
+      </w:pPr>
+      <w:r>
+        <w:t>Trong quá trình thực hiện đề tài, nhóm chúng em không chỉ củng cố kiến thức về thiết kế hệ thống</w:t>
+      </w:r>
+      <w:r>
+        <w:t xml:space="preserve"> theo kiến trúc SOA</w:t>
+      </w:r>
+      <w:r>
+        <w:t xml:space="preserve"> và mô hình hóa nghiệp vụ, mà còn rèn luyện kỹ năng lập trình và triển khai phần mềm theo hướng chuyên nghiệp và thực tiễn hơn.</w:t>
+      </w:r>
+    </w:p>
+    <w:p>
+      <w:pPr>
+        <w:ind w:firstLine="360"/>
+      </w:pPr>
+      <w:r>
+        <w:t xml:space="preserve">Chúng em xin chân thành cảm ơn thầy </w:t>
+      </w:r>
+      <w:r>
+        <w:t>Huỳnh Trung Trụ</w:t>
+      </w:r>
+      <w:r>
+        <w:t xml:space="preserve"> đã tận tình hướng dẫn, truyền đạt những kiến thức quý báu và luôn hỗ trợ, giải đáp mọi thắc mắc trong suốt quá trình làm đề tài. Dù đã nỗ lực hết mình, nhưng do kiến thức và kinh nghiệm còn hạn chế, nhóm em khó tránh khỏi những thiếu sót trong quá trình thực hiện. Rất mong thầy có thể góp ý, chỉ bảo để nhóm em hoàn thiện sản phẩm tốt hơn.</w:t>
       </w:r>
     </w:p>
     <w:p>
@@ -1021,7 +1010,7 @@
         <w:br w:type="column"/>
       </w:r>
     </w:p>
-    <w:bookmarkStart w:id="2" w:name="_Toc199704138" w:displacedByCustomXml="next"/>
+    <w:bookmarkStart w:id="2" w:name="_Toc200636520" w:displacedByCustomXml="next"/>
     <w:sdt>
       <w:sdtPr>
         <w:rPr>
@@ -1055,6 +1044,7 @@
         <w:p>
           <w:pPr>
             <w:pStyle w:val="TOC1"/>
+            <w:spacing w:line="276" w:lineRule="auto"/>
             <w:rPr>
               <w:rFonts w:asciiTheme="minorHAnsi" w:eastAsiaTheme="minorEastAsia" w:hAnsiTheme="minorHAnsi" w:cstheme="minorBidi"/>
               <w:b w:val="0"/>
@@ -1088,7 +1078,7 @@
             </w:rPr>
             <w:fldChar w:fldCharType="separate"/>
           </w:r>
-          <w:hyperlink w:anchor="_Toc199704136" w:history="1">
+          <w:hyperlink w:anchor="_Toc200636518" w:history="1">
             <w:r>
               <w:rPr>
                 <w:rStyle w:val="Hyperlink"/>
@@ -1119,7 +1109,7 @@
                 <w:sz w:val="26"/>
                 <w:szCs w:val="26"/>
               </w:rPr>
-              <w:instrText xml:space="preserve"> PAGEREF _Toc199704136 \h </w:instrText>
+              <w:instrText xml:space="preserve"> PAGEREF _Toc200636518 \h </w:instrText>
             </w:r>
             <w:r>
               <w:rPr>
@@ -1157,6 +1147,7 @@
         <w:p>
           <w:pPr>
             <w:pStyle w:val="TOC1"/>
+            <w:spacing w:line="276" w:lineRule="auto"/>
             <w:rPr>
               <w:rFonts w:asciiTheme="minorHAnsi" w:eastAsiaTheme="minorEastAsia" w:hAnsiTheme="minorHAnsi" w:cstheme="minorBidi"/>
               <w:b w:val="0"/>
@@ -1169,7 +1160,7 @@
               <w14:ligatures w14:val="standardContextual"/>
             </w:rPr>
           </w:pPr>
-          <w:hyperlink w:anchor="_Toc199704137" w:history="1">
+          <w:hyperlink w:anchor="_Toc200636519" w:history="1">
             <w:r>
               <w:rPr>
                 <w:rStyle w:val="Hyperlink"/>
@@ -1200,7 +1191,7 @@
                 <w:sz w:val="26"/>
                 <w:szCs w:val="26"/>
               </w:rPr>
-              <w:instrText xml:space="preserve"> PAGEREF _Toc199704137 \h </w:instrText>
+              <w:instrText xml:space="preserve"> PAGEREF _Toc200636519 \h </w:instrText>
             </w:r>
             <w:r>
               <w:rPr>
@@ -1238,6 +1229,7 @@
         <w:p>
           <w:pPr>
             <w:pStyle w:val="TOC1"/>
+            <w:spacing w:line="276" w:lineRule="auto"/>
             <w:rPr>
               <w:rFonts w:asciiTheme="minorHAnsi" w:eastAsiaTheme="minorEastAsia" w:hAnsiTheme="minorHAnsi" w:cstheme="minorBidi"/>
               <w:b w:val="0"/>
@@ -1250,7 +1242,7 @@
               <w14:ligatures w14:val="standardContextual"/>
             </w:rPr>
           </w:pPr>
-          <w:hyperlink w:anchor="_Toc199704138" w:history="1">
+          <w:hyperlink w:anchor="_Toc200636520" w:history="1">
             <w:r>
               <w:rPr>
                 <w:rStyle w:val="Hyperlink"/>
@@ -1281,7 +1273,7 @@
                 <w:sz w:val="26"/>
                 <w:szCs w:val="26"/>
               </w:rPr>
-              <w:instrText xml:space="preserve"> PAGEREF _Toc199704138 \h </w:instrText>
+              <w:instrText xml:space="preserve"> PAGEREF _Toc200636520 \h </w:instrText>
             </w:r>
             <w:r>
               <w:rPr>
@@ -1319,6 +1311,7 @@
         <w:p>
           <w:pPr>
             <w:pStyle w:val="TOC1"/>
+            <w:spacing w:line="276" w:lineRule="auto"/>
             <w:rPr>
               <w:rFonts w:asciiTheme="minorHAnsi" w:eastAsiaTheme="minorEastAsia" w:hAnsiTheme="minorHAnsi" w:cstheme="minorBidi"/>
               <w:b w:val="0"/>
@@ -1331,7 +1324,7 @@
               <w14:ligatures w14:val="standardContextual"/>
             </w:rPr>
           </w:pPr>
-          <w:hyperlink w:anchor="_Toc199704139" w:history="1">
+          <w:hyperlink w:anchor="_Toc200636521" w:history="1">
             <w:r>
               <w:rPr>
                 <w:rStyle w:val="Hyperlink"/>
@@ -1362,7 +1355,7 @@
                 <w:sz w:val="26"/>
                 <w:szCs w:val="26"/>
               </w:rPr>
-              <w:instrText xml:space="preserve"> PAGEREF _Toc199704139 \h </w:instrText>
+              <w:instrText xml:space="preserve"> PAGEREF _Toc200636521 \h </w:instrText>
             </w:r>
             <w:r>
               <w:rPr>
@@ -1400,6 +1393,7 @@
         <w:p>
           <w:pPr>
             <w:pStyle w:val="TOC1"/>
+            <w:spacing w:line="276" w:lineRule="auto"/>
             <w:rPr>
               <w:rFonts w:asciiTheme="minorHAnsi" w:eastAsiaTheme="minorEastAsia" w:hAnsiTheme="minorHAnsi" w:cstheme="minorBidi"/>
               <w:b w:val="0"/>
@@ -1412,7 +1406,7 @@
               <w14:ligatures w14:val="standardContextual"/>
             </w:rPr>
           </w:pPr>
-          <w:hyperlink w:anchor="_Toc199704140" w:history="1">
+          <w:hyperlink w:anchor="_Toc200636522" w:history="1">
             <w:r>
               <w:rPr>
                 <w:rStyle w:val="Hyperlink"/>
@@ -1443,7 +1437,7 @@
                 <w:sz w:val="26"/>
                 <w:szCs w:val="26"/>
               </w:rPr>
-              <w:instrText xml:space="preserve"> PAGEREF _Toc199704140 \h </w:instrText>
+              <w:instrText xml:space="preserve"> PAGEREF _Toc200636522 \h </w:instrText>
             </w:r>
             <w:r>
               <w:rPr>
@@ -1485,6 +1479,7 @@
               <w:tab w:val="left" w:pos="660"/>
               <w:tab w:val="right" w:leader="dot" w:pos="9678"/>
             </w:tabs>
+            <w:spacing w:line="276" w:lineRule="auto"/>
             <w:rPr>
               <w:rFonts w:asciiTheme="minorHAnsi" w:eastAsiaTheme="minorEastAsia" w:hAnsiTheme="minorHAnsi"/>
               <w:noProof/>
@@ -1493,7 +1488,7 @@
               <w14:ligatures w14:val="standardContextual"/>
             </w:rPr>
           </w:pPr>
-          <w:hyperlink w:anchor="_Toc199704141" w:history="1">
+          <w:hyperlink w:anchor="_Toc200636523" w:history="1">
             <w:r>
               <w:rPr>
                 <w:rStyle w:val="Hyperlink"/>
@@ -1518,7 +1513,7 @@
                 <w:noProof/>
                 <w:szCs w:val="26"/>
               </w:rPr>
-              <w:t>Tên đề tài: “Xây dựng hệ thống bán sách tại cửa hàng”</w:t>
+              <w:t>Tên đề tài: “Xây Dựng Ứng Dụng Và Website Bán Sách”</w:t>
             </w:r>
             <w:r>
               <w:rPr>
@@ -1542,7 +1537,7 @@
                 <w:webHidden/>
                 <w:szCs w:val="26"/>
               </w:rPr>
-              <w:instrText xml:space="preserve"> PAGEREF _Toc199704141 \h </w:instrText>
+              <w:instrText xml:space="preserve"> PAGEREF _Toc200636523 \h </w:instrText>
             </w:r>
             <w:r>
               <w:rPr>
@@ -1584,6 +1579,7 @@
               <w:tab w:val="left" w:pos="660"/>
               <w:tab w:val="right" w:leader="dot" w:pos="9678"/>
             </w:tabs>
+            <w:spacing w:line="276" w:lineRule="auto"/>
             <w:rPr>
               <w:rFonts w:asciiTheme="minorHAnsi" w:eastAsiaTheme="minorEastAsia" w:hAnsiTheme="minorHAnsi"/>
               <w:noProof/>
@@ -1592,7 +1588,7 @@
               <w14:ligatures w14:val="standardContextual"/>
             </w:rPr>
           </w:pPr>
-          <w:hyperlink w:anchor="_Toc199704142" w:history="1">
+          <w:hyperlink w:anchor="_Toc200636524" w:history="1">
             <w:r>
               <w:rPr>
                 <w:rStyle w:val="Hyperlink"/>
@@ -1641,7 +1637,7 @@
                 <w:webHidden/>
                 <w:szCs w:val="26"/>
               </w:rPr>
-              <w:instrText xml:space="preserve"> PAGEREF _Toc199704142 \h </w:instrText>
+              <w:instrText xml:space="preserve"> PAGEREF _Toc200636524 \h </w:instrText>
             </w:r>
             <w:r>
               <w:rPr>
@@ -1683,6 +1679,7 @@
               <w:tab w:val="left" w:pos="660"/>
               <w:tab w:val="right" w:leader="dot" w:pos="9678"/>
             </w:tabs>
+            <w:spacing w:line="276" w:lineRule="auto"/>
             <w:rPr>
               <w:rFonts w:asciiTheme="minorHAnsi" w:eastAsiaTheme="minorEastAsia" w:hAnsiTheme="minorHAnsi"/>
               <w:noProof/>
@@ -1691,7 +1688,7 @@
               <w14:ligatures w14:val="standardContextual"/>
             </w:rPr>
           </w:pPr>
-          <w:hyperlink w:anchor="_Toc199704143" w:history="1">
+          <w:hyperlink w:anchor="_Toc200636525" w:history="1">
             <w:r>
               <w:rPr>
                 <w:rStyle w:val="Hyperlink"/>
@@ -1740,7 +1737,7 @@
                 <w:webHidden/>
                 <w:szCs w:val="26"/>
               </w:rPr>
-              <w:instrText xml:space="preserve"> PAGEREF _Toc199704143 \h </w:instrText>
+              <w:instrText xml:space="preserve"> PAGEREF _Toc200636525 \h </w:instrText>
             </w:r>
             <w:r>
               <w:rPr>
@@ -1778,6 +1775,7 @@
         <w:p>
           <w:pPr>
             <w:pStyle w:val="TOC1"/>
+            <w:spacing w:line="276" w:lineRule="auto"/>
             <w:rPr>
               <w:rFonts w:asciiTheme="minorHAnsi" w:eastAsiaTheme="minorEastAsia" w:hAnsiTheme="minorHAnsi" w:cstheme="minorBidi"/>
               <w:b w:val="0"/>
@@ -1790,7 +1788,7 @@
               <w14:ligatures w14:val="standardContextual"/>
             </w:rPr>
           </w:pPr>
-          <w:hyperlink w:anchor="_Toc199704144" w:history="1">
+          <w:hyperlink w:anchor="_Toc200636526" w:history="1">
             <w:r>
               <w:rPr>
                 <w:rStyle w:val="Hyperlink"/>
@@ -1821,7 +1819,7 @@
                 <w:sz w:val="26"/>
                 <w:szCs w:val="26"/>
               </w:rPr>
-              <w:instrText xml:space="preserve"> PAGEREF _Toc199704144 \h </w:instrText>
+              <w:instrText xml:space="preserve"> PAGEREF _Toc200636526 \h </w:instrText>
             </w:r>
             <w:r>
               <w:rPr>
@@ -1863,6 +1861,7 @@
               <w:tab w:val="left" w:pos="660"/>
               <w:tab w:val="right" w:leader="dot" w:pos="9678"/>
             </w:tabs>
+            <w:spacing w:line="276" w:lineRule="auto"/>
             <w:rPr>
               <w:rFonts w:asciiTheme="minorHAnsi" w:eastAsiaTheme="minorEastAsia" w:hAnsiTheme="minorHAnsi"/>
               <w:noProof/>
@@ -1871,7 +1870,7 @@
               <w14:ligatures w14:val="standardContextual"/>
             </w:rPr>
           </w:pPr>
-          <w:hyperlink w:anchor="_Toc199704145" w:history="1">
+          <w:hyperlink w:anchor="_Toc200636527" w:history="1">
             <w:r>
               <w:rPr>
                 <w:rStyle w:val="Hyperlink"/>
@@ -1920,7 +1919,7 @@
                 <w:webHidden/>
                 <w:szCs w:val="26"/>
               </w:rPr>
-              <w:instrText xml:space="preserve"> PAGEREF _Toc199704145 \h </w:instrText>
+              <w:instrText xml:space="preserve"> PAGEREF _Toc200636527 \h </w:instrText>
             </w:r>
             <w:r>
               <w:rPr>
@@ -1962,6 +1961,7 @@
               <w:tab w:val="left" w:pos="660"/>
               <w:tab w:val="right" w:leader="dot" w:pos="9678"/>
             </w:tabs>
+            <w:spacing w:line="276" w:lineRule="auto"/>
             <w:rPr>
               <w:rFonts w:asciiTheme="minorHAnsi" w:eastAsiaTheme="minorEastAsia" w:hAnsiTheme="minorHAnsi"/>
               <w:noProof/>
@@ -1970,7 +1970,7 @@
               <w14:ligatures w14:val="standardContextual"/>
             </w:rPr>
           </w:pPr>
-          <w:hyperlink w:anchor="_Toc199704146" w:history="1">
+          <w:hyperlink w:anchor="_Toc200636528" w:history="1">
             <w:r>
               <w:rPr>
                 <w:rStyle w:val="Hyperlink"/>
@@ -2019,7 +2019,7 @@
                 <w:webHidden/>
                 <w:szCs w:val="26"/>
               </w:rPr>
-              <w:instrText xml:space="preserve"> PAGEREF _Toc199704146 \h </w:instrText>
+              <w:instrText xml:space="preserve"> PAGEREF _Toc200636528 \h </w:instrText>
             </w:r>
             <w:r>
               <w:rPr>
@@ -2061,6 +2061,7 @@
               <w:tab w:val="left" w:pos="660"/>
               <w:tab w:val="right" w:leader="dot" w:pos="9678"/>
             </w:tabs>
+            <w:spacing w:line="276" w:lineRule="auto"/>
             <w:rPr>
               <w:rFonts w:asciiTheme="minorHAnsi" w:eastAsiaTheme="minorEastAsia" w:hAnsiTheme="minorHAnsi"/>
               <w:noProof/>
@@ -2069,7 +2070,7 @@
               <w14:ligatures w14:val="standardContextual"/>
             </w:rPr>
           </w:pPr>
-          <w:hyperlink w:anchor="_Toc199704147" w:history="1">
+          <w:hyperlink w:anchor="_Toc200636529" w:history="1">
             <w:r>
               <w:rPr>
                 <w:rStyle w:val="Hyperlink"/>
@@ -2118,7 +2119,7 @@
                 <w:webHidden/>
                 <w:szCs w:val="26"/>
               </w:rPr>
-              <w:instrText xml:space="preserve"> PAGEREF _Toc199704147 \h </w:instrText>
+              <w:instrText xml:space="preserve"> PAGEREF _Toc200636529 \h </w:instrText>
             </w:r>
             <w:r>
               <w:rPr>
@@ -2160,6 +2161,7 @@
               <w:tab w:val="left" w:pos="660"/>
               <w:tab w:val="right" w:leader="dot" w:pos="9678"/>
             </w:tabs>
+            <w:spacing w:line="276" w:lineRule="auto"/>
             <w:rPr>
               <w:rFonts w:asciiTheme="minorHAnsi" w:eastAsiaTheme="minorEastAsia" w:hAnsiTheme="minorHAnsi"/>
               <w:noProof/>
@@ -2168,7 +2170,7 @@
               <w14:ligatures w14:val="standardContextual"/>
             </w:rPr>
           </w:pPr>
-          <w:hyperlink w:anchor="_Toc199704148" w:history="1">
+          <w:hyperlink w:anchor="_Toc200636530" w:history="1">
             <w:r>
               <w:rPr>
                 <w:rStyle w:val="Hyperlink"/>
@@ -2217,7 +2219,7 @@
                 <w:webHidden/>
                 <w:szCs w:val="26"/>
               </w:rPr>
-              <w:instrText xml:space="preserve"> PAGEREF _Toc199704148 \h </w:instrText>
+              <w:instrText xml:space="preserve"> PAGEREF _Toc200636530 \h </w:instrText>
             </w:r>
             <w:r>
               <w:rPr>
@@ -2255,6 +2257,7 @@
         <w:p>
           <w:pPr>
             <w:pStyle w:val="TOC1"/>
+            <w:spacing w:line="276" w:lineRule="auto"/>
             <w:rPr>
               <w:rFonts w:asciiTheme="minorHAnsi" w:eastAsiaTheme="minorEastAsia" w:hAnsiTheme="minorHAnsi" w:cstheme="minorBidi"/>
               <w:b w:val="0"/>
@@ -2267,7 +2270,7 @@
               <w14:ligatures w14:val="standardContextual"/>
             </w:rPr>
           </w:pPr>
-          <w:hyperlink w:anchor="_Toc199704149" w:history="1">
+          <w:hyperlink w:anchor="_Toc200636531" w:history="1">
             <w:r>
               <w:rPr>
                 <w:rStyle w:val="Hyperlink"/>
@@ -2298,7 +2301,7 @@
                 <w:sz w:val="26"/>
                 <w:szCs w:val="26"/>
               </w:rPr>
-              <w:instrText xml:space="preserve"> PAGEREF _Toc199704149 \h </w:instrText>
+              <w:instrText xml:space="preserve"> PAGEREF _Toc200636531 \h </w:instrText>
             </w:r>
             <w:r>
               <w:rPr>
@@ -2340,6 +2343,7 @@
               <w:tab w:val="left" w:pos="660"/>
               <w:tab w:val="right" w:leader="dot" w:pos="9678"/>
             </w:tabs>
+            <w:spacing w:line="276" w:lineRule="auto"/>
             <w:rPr>
               <w:rFonts w:asciiTheme="minorHAnsi" w:eastAsiaTheme="minorEastAsia" w:hAnsiTheme="minorHAnsi"/>
               <w:noProof/>
@@ -2348,7 +2352,7 @@
               <w14:ligatures w14:val="standardContextual"/>
             </w:rPr>
           </w:pPr>
-          <w:hyperlink w:anchor="_Toc199704150" w:history="1">
+          <w:hyperlink w:anchor="_Toc200636532" w:history="1">
             <w:r>
               <w:rPr>
                 <w:rStyle w:val="Hyperlink"/>
@@ -2397,7 +2401,7 @@
                 <w:webHidden/>
                 <w:szCs w:val="26"/>
               </w:rPr>
-              <w:instrText xml:space="preserve"> PAGEREF _Toc199704150 \h </w:instrText>
+              <w:instrText xml:space="preserve"> PAGEREF _Toc200636532 \h </w:instrText>
             </w:r>
             <w:r>
               <w:rPr>
@@ -2439,6 +2443,7 @@
               <w:tab w:val="left" w:pos="660"/>
               <w:tab w:val="right" w:leader="dot" w:pos="9678"/>
             </w:tabs>
+            <w:spacing w:line="276" w:lineRule="auto"/>
             <w:rPr>
               <w:rFonts w:asciiTheme="minorHAnsi" w:eastAsiaTheme="minorEastAsia" w:hAnsiTheme="minorHAnsi"/>
               <w:noProof/>
@@ -2447,7 +2452,7 @@
               <w14:ligatures w14:val="standardContextual"/>
             </w:rPr>
           </w:pPr>
-          <w:hyperlink w:anchor="_Toc199704151" w:history="1">
+          <w:hyperlink w:anchor="_Toc200636533" w:history="1">
             <w:r>
               <w:rPr>
                 <w:rStyle w:val="Hyperlink"/>
@@ -2472,7 +2477,7 @@
                 <w:noProof/>
                 <w:szCs w:val="26"/>
               </w:rPr>
-              <w:t>Áp dụng Design Pattern:</w:t>
+              <w:t>Áp dụng kiến trúc SOA:</w:t>
             </w:r>
             <w:r>
               <w:rPr>
@@ -2496,7 +2501,7 @@
                 <w:webHidden/>
                 <w:szCs w:val="26"/>
               </w:rPr>
-              <w:instrText xml:space="preserve"> PAGEREF _Toc199704151 \h </w:instrText>
+              <w:instrText xml:space="preserve"> PAGEREF _Toc200636533 \h </w:instrText>
             </w:r>
             <w:r>
               <w:rPr>
@@ -2538,6 +2543,7 @@
               <w:tab w:val="left" w:pos="660"/>
               <w:tab w:val="right" w:leader="dot" w:pos="9678"/>
             </w:tabs>
+            <w:spacing w:line="276" w:lineRule="auto"/>
             <w:rPr>
               <w:rFonts w:asciiTheme="minorHAnsi" w:eastAsiaTheme="minorEastAsia" w:hAnsiTheme="minorHAnsi"/>
               <w:noProof/>
@@ -2546,7 +2552,7 @@
               <w14:ligatures w14:val="standardContextual"/>
             </w:rPr>
           </w:pPr>
-          <w:hyperlink w:anchor="_Toc199704152" w:history="1">
+          <w:hyperlink w:anchor="_Toc200636534" w:history="1">
             <w:r>
               <w:rPr>
                 <w:rStyle w:val="Hyperlink"/>
@@ -2571,7 +2577,7 @@
                 <w:noProof/>
                 <w:szCs w:val="26"/>
               </w:rPr>
-              <w:t>Giao diện:</w:t>
+              <w:t>Áp dụng Design Pattern:</w:t>
             </w:r>
             <w:r>
               <w:rPr>
@@ -2595,7 +2601,7 @@
                 <w:webHidden/>
                 <w:szCs w:val="26"/>
               </w:rPr>
-              <w:instrText xml:space="preserve"> PAGEREF _Toc199704152 \h </w:instrText>
+              <w:instrText xml:space="preserve"> PAGEREF _Toc200636534 \h </w:instrText>
             </w:r>
             <w:r>
               <w:rPr>
@@ -2619,6 +2625,106 @@
                 <w:szCs w:val="26"/>
               </w:rPr>
               <w:t>18</w:t>
+            </w:r>
+            <w:r>
+              <w:rPr>
+                <w:noProof/>
+                <w:webHidden/>
+                <w:szCs w:val="26"/>
+              </w:rPr>
+              <w:fldChar w:fldCharType="end"/>
+            </w:r>
+          </w:hyperlink>
+        </w:p>
+        <w:p>
+          <w:pPr>
+            <w:pStyle w:val="TOC2"/>
+            <w:tabs>
+              <w:tab w:val="left" w:pos="660"/>
+              <w:tab w:val="right" w:leader="dot" w:pos="9678"/>
+            </w:tabs>
+            <w:spacing w:line="276" w:lineRule="auto"/>
+            <w:rPr>
+              <w:rFonts w:asciiTheme="minorHAnsi" w:eastAsiaTheme="minorEastAsia" w:hAnsiTheme="minorHAnsi"/>
+              <w:noProof/>
+              <w:kern w:val="2"/>
+              <w:szCs w:val="26"/>
+              <w14:ligatures w14:val="standardContextual"/>
+            </w:rPr>
+          </w:pPr>
+          <w:hyperlink w:anchor="_Toc200636535" w:history="1">
+            <w:r>
+              <w:rPr>
+                <w:rStyle w:val="Hyperlink"/>
+                <w:noProof/>
+                <w:szCs w:val="26"/>
+              </w:rPr>
+              <w:t>4.</w:t>
+            </w:r>
+            <w:r>
+              <w:rPr>
+                <w:rFonts w:asciiTheme="minorHAnsi" w:eastAsiaTheme="minorEastAsia" w:hAnsiTheme="minorHAnsi"/>
+                <w:noProof/>
+                <w:kern w:val="2"/>
+                <w:szCs w:val="26"/>
+                <w14:ligatures w14:val="standardContextual"/>
+              </w:rPr>
+              <w:tab/>
+            </w:r>
+            <w:r>
+              <w:rPr>
+                <w:rStyle w:val="Hyperlink"/>
+                <w:noProof/>
+                <w:szCs w:val="26"/>
+              </w:rPr>
+              <w:t>Giao diện:</w:t>
+            </w:r>
+            <w:r>
+              <w:rPr>
+                <w:noProof/>
+                <w:webHidden/>
+                <w:szCs w:val="26"/>
+              </w:rPr>
+              <w:tab/>
+            </w:r>
+            <w:r>
+              <w:rPr>
+                <w:noProof/>
+                <w:webHidden/>
+                <w:szCs w:val="26"/>
+              </w:rPr>
+              <w:fldChar w:fldCharType="begin"/>
+            </w:r>
+            <w:r>
+              <w:rPr>
+                <w:noProof/>
+                <w:webHidden/>
+                <w:szCs w:val="26"/>
+              </w:rPr>
+              <w:instrText xml:space="preserve"> PAGEREF _Toc200636535 \h </w:instrText>
+            </w:r>
+            <w:r>
+              <w:rPr>
+                <w:noProof/>
+                <w:webHidden/>
+                <w:szCs w:val="26"/>
+              </w:rPr>
+            </w:r>
+            <w:r>
+              <w:rPr>
+                <w:noProof/>
+                <w:webHidden/>
+                <w:szCs w:val="26"/>
+              </w:rPr>
+              <w:fldChar w:fldCharType="separate"/>
+            </w:r>
+            <w:r>
+              <w:rPr>
+                <w:noProof/>
+                <w:webHidden/>
+                <w:szCs w:val="26"/>
+              </w:rPr>
+              <w:t>19</w:t>
             </w:r>
             <w:r>
               <w:rPr>
@@ -2633,6 +2739,7 @@
         <w:p>
           <w:pPr>
             <w:pStyle w:val="TOC1"/>
+            <w:spacing w:line="276" w:lineRule="auto"/>
             <w:rPr>
               <w:rFonts w:asciiTheme="minorHAnsi" w:eastAsiaTheme="minorEastAsia" w:hAnsiTheme="minorHAnsi" w:cstheme="minorBidi"/>
               <w:b w:val="0"/>
@@ -2645,7 +2752,7 @@
               <w14:ligatures w14:val="standardContextual"/>
             </w:rPr>
           </w:pPr>
-          <w:hyperlink w:anchor="_Toc199704153" w:history="1">
+          <w:hyperlink w:anchor="_Toc200636536" w:history="1">
             <w:r>
               <w:rPr>
                 <w:rStyle w:val="Hyperlink"/>
@@ -2676,7 +2783,7 @@
                 <w:sz w:val="26"/>
                 <w:szCs w:val="26"/>
               </w:rPr>
-              <w:instrText xml:space="preserve"> PAGEREF _Toc199704153 \h </w:instrText>
+              <w:instrText xml:space="preserve"> PAGEREF _Toc200636536 \h </w:instrText>
             </w:r>
             <w:r>
               <w:rPr>
@@ -2699,7 +2806,7 @@
                 <w:sz w:val="26"/>
                 <w:szCs w:val="26"/>
               </w:rPr>
-              <w:t>26</w:t>
+              <w:t>27</w:t>
             </w:r>
             <w:r>
               <w:rPr>
@@ -2718,6 +2825,7 @@
               <w:tab w:val="left" w:pos="660"/>
               <w:tab w:val="right" w:leader="dot" w:pos="9678"/>
             </w:tabs>
+            <w:spacing w:line="276" w:lineRule="auto"/>
             <w:rPr>
               <w:rFonts w:asciiTheme="minorHAnsi" w:eastAsiaTheme="minorEastAsia" w:hAnsiTheme="minorHAnsi"/>
               <w:noProof/>
@@ -2726,7 +2834,7 @@
               <w14:ligatures w14:val="standardContextual"/>
             </w:rPr>
           </w:pPr>
-          <w:hyperlink w:anchor="_Toc199704154" w:history="1">
+          <w:hyperlink w:anchor="_Toc200636537" w:history="1">
             <w:r>
               <w:rPr>
                 <w:rStyle w:val="Hyperlink"/>
@@ -2775,7 +2883,7 @@
                 <w:webHidden/>
                 <w:szCs w:val="26"/>
               </w:rPr>
-              <w:instrText xml:space="preserve"> PAGEREF _Toc199704154 \h </w:instrText>
+              <w:instrText xml:space="preserve"> PAGEREF _Toc200636537 \h </w:instrText>
             </w:r>
             <w:r>
               <w:rPr>
@@ -2798,7 +2906,7 @@
                 <w:webHidden/>
                 <w:szCs w:val="26"/>
               </w:rPr>
-              <w:t>26</w:t>
+              <w:t>27</w:t>
             </w:r>
             <w:r>
               <w:rPr>
@@ -2817,6 +2925,7 @@
               <w:tab w:val="left" w:pos="660"/>
               <w:tab w:val="right" w:leader="dot" w:pos="9678"/>
             </w:tabs>
+            <w:spacing w:line="276" w:lineRule="auto"/>
             <w:rPr>
               <w:rFonts w:asciiTheme="minorHAnsi" w:eastAsiaTheme="minorEastAsia" w:hAnsiTheme="minorHAnsi"/>
               <w:noProof/>
@@ -2825,7 +2934,7 @@
               <w14:ligatures w14:val="standardContextual"/>
             </w:rPr>
           </w:pPr>
-          <w:hyperlink w:anchor="_Toc199704155" w:history="1">
+          <w:hyperlink w:anchor="_Toc200636538" w:history="1">
             <w:r>
               <w:rPr>
                 <w:rStyle w:val="Hyperlink"/>
@@ -2874,7 +2983,7 @@
                 <w:webHidden/>
                 <w:szCs w:val="26"/>
               </w:rPr>
-              <w:instrText xml:space="preserve"> PAGEREF _Toc199704155 \h </w:instrText>
+              <w:instrText xml:space="preserve"> PAGEREF _Toc200636538 \h </w:instrText>
             </w:r>
             <w:r>
               <w:rPr>
@@ -2897,7 +3006,7 @@
                 <w:webHidden/>
                 <w:szCs w:val="26"/>
               </w:rPr>
-              <w:t>26</w:t>
+              <w:t>27</w:t>
             </w:r>
             <w:r>
               <w:rPr>
@@ -2910,6 +3019,9 @@
           </w:hyperlink>
         </w:p>
         <w:p>
+          <w:pPr>
+            <w:spacing w:line="276" w:lineRule="auto"/>
+          </w:pPr>
           <w:r>
             <w:rPr>
               <w:b/>
@@ -2929,7 +3041,7 @@
       <w:r>
         <w:br w:type="column"/>
       </w:r>
-      <w:bookmarkStart w:id="3" w:name="_Toc199704139"/>
+      <w:bookmarkStart w:id="3" w:name="_Toc200636521"/>
       <w:r>
         <w:lastRenderedPageBreak/>
         <w:t>Danh mục hình ảnh</w:t>
@@ -2960,7 +3072,7 @@
       <w:r>
         <w:fldChar w:fldCharType="separate"/>
       </w:r>
-      <w:hyperlink w:anchor="_Toc199704122" w:history="1">
+      <w:hyperlink w:anchor="_Toc200636553" w:history="1">
         <w:r>
           <w:rPr>
             <w:rStyle w:val="Hyperlink"/>
@@ -2987,7 +3099,7 @@
             <w:noProof/>
             <w:webHidden/>
           </w:rPr>
-          <w:instrText xml:space="preserve"> PAGEREF _Toc199704122 \h </w:instrText>
+          <w:instrText xml:space="preserve"> PAGEREF _Toc200636553 \h </w:instrText>
         </w:r>
         <w:r>
           <w:rPr>
@@ -3033,7 +3145,7 @@
           <w14:ligatures w14:val="standardContextual"/>
         </w:rPr>
       </w:pPr>
-      <w:hyperlink w:anchor="_Toc199704123" w:history="1">
+      <w:hyperlink w:anchor="_Toc200636554" w:history="1">
         <w:r>
           <w:rPr>
             <w:rStyle w:val="Hyperlink"/>
@@ -3060,153 +3172,7 @@
             <w:noProof/>
             <w:webHidden/>
           </w:rPr>
-          <w:instrText xml:space="preserve"> PAGEREF _Toc199704123 \h </w:instrText>
-        </w:r>
-        <w:r>
-          <w:rPr>
-            <w:noProof/>
-            <w:webHidden/>
-          </w:rPr>
-        </w:r>
-        <w:r>
-          <w:rPr>
-            <w:noProof/>
-            <w:webHidden/>
-          </w:rPr>
-          <w:fldChar w:fldCharType="separate"/>
-        </w:r>
-        <w:r>
-          <w:rPr>
-            <w:noProof/>
-            <w:webHidden/>
-          </w:rPr>
-          <w:t>19</w:t>
-        </w:r>
-        <w:r>
-          <w:rPr>
-            <w:noProof/>
-            <w:webHidden/>
-          </w:rPr>
-          <w:fldChar w:fldCharType="end"/>
-        </w:r>
-      </w:hyperlink>
-    </w:p>
-    <w:p>
-      <w:pPr>
-        <w:pStyle w:val="TableofFigures"/>
-        <w:tabs>
-          <w:tab w:val="right" w:leader="dot" w:pos="9678"/>
-        </w:tabs>
-        <w:rPr>
-          <w:rFonts w:asciiTheme="minorHAnsi" w:eastAsiaTheme="minorEastAsia" w:hAnsiTheme="minorHAnsi"/>
-          <w:noProof/>
-          <w:kern w:val="2"/>
-          <w:sz w:val="24"/>
-          <w:szCs w:val="24"/>
-          <w14:ligatures w14:val="standardContextual"/>
-        </w:rPr>
-      </w:pPr>
-      <w:hyperlink w:anchor="_Toc199704124" w:history="1">
-        <w:r>
-          <w:rPr>
-            <w:rStyle w:val="Hyperlink"/>
-            <w:noProof/>
-          </w:rPr>
-          <w:t>Hình 3: Giao diện đăng nhập</w:t>
-        </w:r>
-        <w:r>
-          <w:rPr>
-            <w:noProof/>
-            <w:webHidden/>
-          </w:rPr>
-          <w:tab/>
-        </w:r>
-        <w:r>
-          <w:rPr>
-            <w:noProof/>
-            <w:webHidden/>
-          </w:rPr>
-          <w:fldChar w:fldCharType="begin"/>
-        </w:r>
-        <w:r>
-          <w:rPr>
-            <w:noProof/>
-            <w:webHidden/>
-          </w:rPr>
-          <w:instrText xml:space="preserve"> PAGEREF _Toc199704124 \h </w:instrText>
-        </w:r>
-        <w:r>
-          <w:rPr>
-            <w:noProof/>
-            <w:webHidden/>
-          </w:rPr>
-        </w:r>
-        <w:r>
-          <w:rPr>
-            <w:noProof/>
-            <w:webHidden/>
-          </w:rPr>
-          <w:fldChar w:fldCharType="separate"/>
-        </w:r>
-        <w:r>
-          <w:rPr>
-            <w:noProof/>
-            <w:webHidden/>
-          </w:rPr>
-          <w:t>19</w:t>
-        </w:r>
-        <w:r>
-          <w:rPr>
-            <w:noProof/>
-            <w:webHidden/>
-          </w:rPr>
-          <w:fldChar w:fldCharType="end"/>
-        </w:r>
-      </w:hyperlink>
-    </w:p>
-    <w:p>
-      <w:pPr>
-        <w:pStyle w:val="TableofFigures"/>
-        <w:tabs>
-          <w:tab w:val="right" w:leader="dot" w:pos="9678"/>
-        </w:tabs>
-        <w:rPr>
-          <w:rFonts w:asciiTheme="minorHAnsi" w:eastAsiaTheme="minorEastAsia" w:hAnsiTheme="minorHAnsi"/>
-          <w:noProof/>
-          <w:kern w:val="2"/>
-          <w:sz w:val="24"/>
-          <w:szCs w:val="24"/>
-          <w14:ligatures w14:val="standardContextual"/>
-        </w:rPr>
-      </w:pPr>
-      <w:hyperlink w:anchor="_Toc199704125" w:history="1">
-        <w:r>
-          <w:rPr>
-            <w:rStyle w:val="Hyperlink"/>
-            <w:noProof/>
-          </w:rPr>
-          <w:t>Hình 4: Giao diện quên mật khẩu</w:t>
-        </w:r>
-        <w:r>
-          <w:rPr>
-            <w:noProof/>
-            <w:webHidden/>
-          </w:rPr>
-          <w:tab/>
-        </w:r>
-        <w:r>
-          <w:rPr>
-            <w:noProof/>
-            <w:webHidden/>
-          </w:rPr>
-          <w:fldChar w:fldCharType="begin"/>
-        </w:r>
-        <w:r>
-          <w:rPr>
-            <w:noProof/>
-            <w:webHidden/>
-          </w:rPr>
-          <w:instrText xml:space="preserve"> PAGEREF _Toc199704125 \h </w:instrText>
+          <w:instrText xml:space="preserve"> PAGEREF _Toc200636554 \h </w:instrText>
         </w:r>
         <w:r>
           <w:rPr>
@@ -3252,13 +3218,13 @@
           <w14:ligatures w14:val="standardContextual"/>
         </w:rPr>
       </w:pPr>
-      <w:hyperlink w:anchor="_Toc199704126" w:history="1">
+      <w:hyperlink w:anchor="_Toc200636555" w:history="1">
         <w:r>
           <w:rPr>
             <w:rStyle w:val="Hyperlink"/>
             <w:noProof/>
           </w:rPr>
-          <w:t>Hình 5: Giao diện đổi mật khẩu</w:t>
+          <w:t>Hình 3: Giao diện đăng nhập</w:t>
         </w:r>
         <w:r>
           <w:rPr>
@@ -3279,7 +3245,7 @@
             <w:noProof/>
             <w:webHidden/>
           </w:rPr>
-          <w:instrText xml:space="preserve"> PAGEREF _Toc199704126 \h </w:instrText>
+          <w:instrText xml:space="preserve"> PAGEREF _Toc200636555 \h </w:instrText>
         </w:r>
         <w:r>
           <w:rPr>
@@ -3325,13 +3291,13 @@
           <w14:ligatures w14:val="standardContextual"/>
         </w:rPr>
       </w:pPr>
-      <w:hyperlink w:anchor="_Toc199704127" w:history="1">
+      <w:hyperlink w:anchor="_Toc200636556" w:history="1">
         <w:r>
           <w:rPr>
             <w:rStyle w:val="Hyperlink"/>
             <w:noProof/>
           </w:rPr>
-          <w:t>Hình 6: Giao diện quản lý sách</w:t>
+          <w:t>Hình 4: Giao diện quên mật khẩu</w:t>
         </w:r>
         <w:r>
           <w:rPr>
@@ -3352,7 +3318,7 @@
             <w:noProof/>
             <w:webHidden/>
           </w:rPr>
-          <w:instrText xml:space="preserve"> PAGEREF _Toc199704127 \h </w:instrText>
+          <w:instrText xml:space="preserve"> PAGEREF _Toc200636556 \h </w:instrText>
         </w:r>
         <w:r>
           <w:rPr>
@@ -3398,13 +3364,13 @@
           <w14:ligatures w14:val="standardContextual"/>
         </w:rPr>
       </w:pPr>
-      <w:hyperlink w:anchor="_Toc199704128" w:history="1">
+      <w:hyperlink w:anchor="_Toc200636557" w:history="1">
         <w:r>
           <w:rPr>
             <w:rStyle w:val="Hyperlink"/>
             <w:noProof/>
           </w:rPr>
-          <w:t>Hình 7: Giao diện quản lý thể loại</w:t>
+          <w:t>Hình 5: Giao diện đổi mật khẩu</w:t>
         </w:r>
         <w:r>
           <w:rPr>
@@ -3425,7 +3391,7 @@
             <w:noProof/>
             <w:webHidden/>
           </w:rPr>
-          <w:instrText xml:space="preserve"> PAGEREF _Toc199704128 \h </w:instrText>
+          <w:instrText xml:space="preserve"> PAGEREF _Toc200636557 \h </w:instrText>
         </w:r>
         <w:r>
           <w:rPr>
@@ -3471,13 +3437,13 @@
           <w14:ligatures w14:val="standardContextual"/>
         </w:rPr>
       </w:pPr>
-      <w:hyperlink w:anchor="_Toc199704129" w:history="1">
+      <w:hyperlink w:anchor="_Toc200636558" w:history="1">
         <w:r>
           <w:rPr>
             <w:rStyle w:val="Hyperlink"/>
             <w:noProof/>
           </w:rPr>
-          <w:t>Hình 8: Giao diện quản lý tác giả</w:t>
+          <w:t>Hình 6: Giao diện quản lý sách</w:t>
         </w:r>
         <w:r>
           <w:rPr>
@@ -3498,7 +3464,7 @@
             <w:noProof/>
             <w:webHidden/>
           </w:rPr>
-          <w:instrText xml:space="preserve"> PAGEREF _Toc199704129 \h </w:instrText>
+          <w:instrText xml:space="preserve"> PAGEREF _Toc200636558 \h </w:instrText>
         </w:r>
         <w:r>
           <w:rPr>
@@ -3544,13 +3510,13 @@
           <w14:ligatures w14:val="standardContextual"/>
         </w:rPr>
       </w:pPr>
-      <w:hyperlink w:anchor="_Toc199704130" w:history="1">
+      <w:hyperlink w:anchor="_Toc200636559" w:history="1">
         <w:r>
           <w:rPr>
             <w:rStyle w:val="Hyperlink"/>
             <w:noProof/>
           </w:rPr>
-          <w:t>Hình 9: Giao diện quản lý nhà xuất bản</w:t>
+          <w:t>Hình 7: Giao diện quản lý thể loại</w:t>
         </w:r>
         <w:r>
           <w:rPr>
@@ -3571,7 +3537,7 @@
             <w:noProof/>
             <w:webHidden/>
           </w:rPr>
-          <w:instrText xml:space="preserve"> PAGEREF _Toc199704130 \h </w:instrText>
+          <w:instrText xml:space="preserve"> PAGEREF _Toc200636559 \h </w:instrText>
         </w:r>
         <w:r>
           <w:rPr>
@@ -3617,13 +3583,13 @@
           <w14:ligatures w14:val="standardContextual"/>
         </w:rPr>
       </w:pPr>
-      <w:hyperlink w:anchor="_Toc199704131" w:history="1">
+      <w:hyperlink w:anchor="_Toc200636560" w:history="1">
         <w:r>
           <w:rPr>
             <w:rStyle w:val="Hyperlink"/>
             <w:noProof/>
           </w:rPr>
-          <w:t>Hình 10: Giao diện quản lý khách hàng</w:t>
+          <w:t>Hình 8: Giao diện quản lý tác giả</w:t>
         </w:r>
         <w:r>
           <w:rPr>
@@ -3644,7 +3610,7 @@
             <w:noProof/>
             <w:webHidden/>
           </w:rPr>
-          <w:instrText xml:space="preserve"> PAGEREF _Toc199704131 \h </w:instrText>
+          <w:instrText xml:space="preserve"> PAGEREF _Toc200636560 \h </w:instrText>
         </w:r>
         <w:r>
           <w:rPr>
@@ -3690,13 +3656,13 @@
           <w14:ligatures w14:val="standardContextual"/>
         </w:rPr>
       </w:pPr>
-      <w:hyperlink w:anchor="_Toc199704132" w:history="1">
+      <w:hyperlink w:anchor="_Toc200636561" w:history="1">
         <w:r>
           <w:rPr>
             <w:rStyle w:val="Hyperlink"/>
             <w:noProof/>
           </w:rPr>
-          <w:t>Hình 11: Giao diện quản lý khuyến mãi</w:t>
+          <w:t>Hình 9: Giao diện quản lý nhà xuất bản</w:t>
         </w:r>
         <w:r>
           <w:rPr>
@@ -3717,7 +3683,7 @@
             <w:noProof/>
             <w:webHidden/>
           </w:rPr>
-          <w:instrText xml:space="preserve"> PAGEREF _Toc199704132 \h </w:instrText>
+          <w:instrText xml:space="preserve"> PAGEREF _Toc200636561 \h </w:instrText>
         </w:r>
         <w:r>
           <w:rPr>
@@ -3763,13 +3729,13 @@
           <w14:ligatures w14:val="standardContextual"/>
         </w:rPr>
       </w:pPr>
-      <w:hyperlink w:anchor="_Toc199704133" w:history="1">
+      <w:hyperlink w:anchor="_Toc200636562" w:history="1">
         <w:r>
           <w:rPr>
             <w:rStyle w:val="Hyperlink"/>
             <w:noProof/>
           </w:rPr>
-          <w:t>Hình 12: Giao diện tạo hóa đơn</w:t>
+          <w:t>Hình 10: Giao diện quản lý khách hàng</w:t>
         </w:r>
         <w:r>
           <w:rPr>
@@ -3790,7 +3756,7 @@
             <w:noProof/>
             <w:webHidden/>
           </w:rPr>
-          <w:instrText xml:space="preserve"> PAGEREF _Toc199704133 \h </w:instrText>
+          <w:instrText xml:space="preserve"> PAGEREF _Toc200636562 \h </w:instrText>
         </w:r>
         <w:r>
           <w:rPr>
@@ -3836,13 +3802,13 @@
           <w14:ligatures w14:val="standardContextual"/>
         </w:rPr>
       </w:pPr>
-      <w:hyperlink w:anchor="_Toc199704134" w:history="1">
+      <w:hyperlink w:anchor="_Toc200636563" w:history="1">
         <w:r>
           <w:rPr>
             <w:rStyle w:val="Hyperlink"/>
             <w:noProof/>
           </w:rPr>
-          <w:t>Hình 13: Giao diện xem chi tiết hóa đơn</w:t>
+          <w:t>Hình 11: Giao diện quản lý khuyến mãi</w:t>
         </w:r>
         <w:r>
           <w:rPr>
@@ -3863,7 +3829,7 @@
             <w:noProof/>
             <w:webHidden/>
           </w:rPr>
-          <w:instrText xml:space="preserve"> PAGEREF _Toc199704134 \h </w:instrText>
+          <w:instrText xml:space="preserve"> PAGEREF _Toc200636563 \h </w:instrText>
         </w:r>
         <w:r>
           <w:rPr>
@@ -3909,13 +3875,13 @@
           <w14:ligatures w14:val="standardContextual"/>
         </w:rPr>
       </w:pPr>
-      <w:hyperlink w:anchor="_Toc199704135" w:history="1">
+      <w:hyperlink w:anchor="_Toc200636564" w:history="1">
         <w:r>
           <w:rPr>
             <w:rStyle w:val="Hyperlink"/>
             <w:noProof/>
           </w:rPr>
-          <w:t>Hình 14: Giao diện quản lý nhân viên</w:t>
+          <w:t>Hình 12: Giao diện tạo hóa đơn</w:t>
         </w:r>
         <w:r>
           <w:rPr>
@@ -3936,7 +3902,7 @@
             <w:noProof/>
             <w:webHidden/>
           </w:rPr>
-          <w:instrText xml:space="preserve"> PAGEREF _Toc199704135 \h </w:instrText>
+          <w:instrText xml:space="preserve"> PAGEREF _Toc200636564 \h </w:instrText>
         </w:r>
         <w:r>
           <w:rPr>
@@ -3968,6 +3934,152 @@
       </w:hyperlink>
     </w:p>
     <w:p>
+      <w:pPr>
+        <w:pStyle w:val="TableofFigures"/>
+        <w:tabs>
+          <w:tab w:val="right" w:leader="dot" w:pos="9678"/>
+        </w:tabs>
+        <w:rPr>
+          <w:rFonts w:asciiTheme="minorHAnsi" w:eastAsiaTheme="minorEastAsia" w:hAnsiTheme="minorHAnsi"/>
+          <w:noProof/>
+          <w:kern w:val="2"/>
+          <w:sz w:val="24"/>
+          <w:szCs w:val="24"/>
+          <w14:ligatures w14:val="standardContextual"/>
+        </w:rPr>
+      </w:pPr>
+      <w:hyperlink w:anchor="_Toc200636565" w:history="1">
+        <w:r>
+          <w:rPr>
+            <w:rStyle w:val="Hyperlink"/>
+            <w:noProof/>
+          </w:rPr>
+          <w:t>Hình 13: Giao diện xem chi tiết hóa đơn</w:t>
+        </w:r>
+        <w:r>
+          <w:rPr>
+            <w:noProof/>
+            <w:webHidden/>
+          </w:rPr>
+          <w:tab/>
+        </w:r>
+        <w:r>
+          <w:rPr>
+            <w:noProof/>
+            <w:webHidden/>
+          </w:rPr>
+          <w:fldChar w:fldCharType="begin"/>
+        </w:r>
+        <w:r>
+          <w:rPr>
+            <w:noProof/>
+            <w:webHidden/>
+          </w:rPr>
+          <w:instrText xml:space="preserve"> PAGEREF _Toc200636565 \h </w:instrText>
+        </w:r>
+        <w:r>
+          <w:rPr>
+            <w:noProof/>
+            <w:webHidden/>
+          </w:rPr>
+        </w:r>
+        <w:r>
+          <w:rPr>
+            <w:noProof/>
+            <w:webHidden/>
+          </w:rPr>
+          <w:fldChar w:fldCharType="separate"/>
+        </w:r>
+        <w:r>
+          <w:rPr>
+            <w:noProof/>
+            <w:webHidden/>
+          </w:rPr>
+          <w:t>25</w:t>
+        </w:r>
+        <w:r>
+          <w:rPr>
+            <w:noProof/>
+            <w:webHidden/>
+          </w:rPr>
+          <w:fldChar w:fldCharType="end"/>
+        </w:r>
+      </w:hyperlink>
+    </w:p>
+    <w:p>
+      <w:pPr>
+        <w:pStyle w:val="TableofFigures"/>
+        <w:tabs>
+          <w:tab w:val="right" w:leader="dot" w:pos="9678"/>
+        </w:tabs>
+        <w:rPr>
+          <w:rFonts w:asciiTheme="minorHAnsi" w:eastAsiaTheme="minorEastAsia" w:hAnsiTheme="minorHAnsi"/>
+          <w:noProof/>
+          <w:kern w:val="2"/>
+          <w:sz w:val="24"/>
+          <w:szCs w:val="24"/>
+          <w14:ligatures w14:val="standardContextual"/>
+        </w:rPr>
+      </w:pPr>
+      <w:hyperlink w:anchor="_Toc200636566" w:history="1">
+        <w:r>
+          <w:rPr>
+            <w:rStyle w:val="Hyperlink"/>
+            <w:noProof/>
+          </w:rPr>
+          <w:t>Hình 14: Giao diện quản lý nhân viên</w:t>
+        </w:r>
+        <w:r>
+          <w:rPr>
+            <w:noProof/>
+            <w:webHidden/>
+          </w:rPr>
+          <w:tab/>
+        </w:r>
+        <w:r>
+          <w:rPr>
+            <w:noProof/>
+            <w:webHidden/>
+          </w:rPr>
+          <w:fldChar w:fldCharType="begin"/>
+        </w:r>
+        <w:r>
+          <w:rPr>
+            <w:noProof/>
+            <w:webHidden/>
+          </w:rPr>
+          <w:instrText xml:space="preserve"> PAGEREF _Toc200636566 \h </w:instrText>
+        </w:r>
+        <w:r>
+          <w:rPr>
+            <w:noProof/>
+            <w:webHidden/>
+          </w:rPr>
+        </w:r>
+        <w:r>
+          <w:rPr>
+            <w:noProof/>
+            <w:webHidden/>
+          </w:rPr>
+          <w:fldChar w:fldCharType="separate"/>
+        </w:r>
+        <w:r>
+          <w:rPr>
+            <w:noProof/>
+            <w:webHidden/>
+          </w:rPr>
+          <w:t>26</w:t>
+        </w:r>
+        <w:r>
+          <w:rPr>
+            <w:noProof/>
+            <w:webHidden/>
+          </w:rPr>
+          <w:fldChar w:fldCharType="end"/>
+        </w:r>
+      </w:hyperlink>
+    </w:p>
+    <w:p>
       <w:r>
         <w:fldChar w:fldCharType="end"/>
       </w:r>
@@ -3979,7 +4091,7 @@
       <w:r>
         <w:br w:type="column"/>
       </w:r>
-      <w:bookmarkStart w:id="4" w:name="_Toc199704140"/>
+      <w:bookmarkStart w:id="4" w:name="_Toc200636522"/>
       <w:r>
         <w:lastRenderedPageBreak/>
         <w:t xml:space="preserve">Chương </w:t>
@@ -3999,7 +4111,7 @@
       <w:pPr>
         <w:pStyle w:val="Heading2"/>
       </w:pPr>
-      <w:bookmarkStart w:id="5" w:name="_Toc199704141"/>
+      <w:bookmarkStart w:id="5" w:name="_Toc200636523"/>
       <w:r>
         <w:t>Tên</w:t>
       </w:r>
@@ -4013,7 +4125,7 @@
         <w:t>“</w:t>
       </w:r>
       <w:r>
-        <w:t>Xây dựng hệ thống bán sách tại cửa hàng</w:t>
+        <w:t>Xây Dựng Ứng Dụng Và Website Bán Sách</w:t>
       </w:r>
       <w:r>
         <w:t>”</w:t>
@@ -4024,7 +4136,7 @@
       <w:pPr>
         <w:pStyle w:val="Heading2"/>
       </w:pPr>
-      <w:bookmarkStart w:id="6" w:name="_Toc199704142"/>
+      <w:bookmarkStart w:id="6" w:name="_Toc200636524"/>
       <w:r>
         <w:t>Lý do chọn đề tài:</w:t>
       </w:r>
@@ -4042,7 +4154,7 @@
       <w:pPr>
         <w:pStyle w:val="Heading2"/>
       </w:pPr>
-      <w:bookmarkStart w:id="7" w:name="_Toc199704143"/>
+      <w:bookmarkStart w:id="7" w:name="_Toc200636525"/>
       <w:r>
         <w:t>Mục tiêu nghiên cứu:</w:t>
       </w:r>
@@ -4072,9 +4184,12 @@
           <w:numId w:val="3"/>
         </w:numPr>
         <w:ind w:left="360"/>
-      </w:pPr>
-      <w:r>
-        <w:t>Thiết kế hệ thống backend theo kiến trúc RESTful API với ASP.NET Core và áp dụng Repository Design Pattern.</w:t>
+        <w:rPr>
+          <w:sz w:val="24"/>
+        </w:rPr>
+      </w:pPr>
+      <w:r>
+        <w:t>Tìm hiểu về xây dựng kiến trúc SOA</w:t>
       </w:r>
     </w:p>
     <w:p>
@@ -4087,7 +4202,7 @@
         <w:ind w:left="360"/>
       </w:pPr>
       <w:r>
-        <w:t>Thiết kế cơ sở dữ liệu quan hệ trên nền tảng SQL Server.</w:t>
+        <w:t>Thiết kế hệ thống backend theo kiến trúc RESTful API với ASP.NET Core và áp dụng Repository Design Pattern.</w:t>
       </w:r>
     </w:p>
     <w:p>
@@ -4100,7 +4215,7 @@
         <w:ind w:left="360"/>
       </w:pPr>
       <w:r>
-        <w:t>Xây dựng giao diện frontend dành cho nhân viên bán hàng bằng DevExpress trên Visual Studio.</w:t>
+        <w:t>Thiết kế cơ sở dữ liệu quan hệ trên nền tảng SQL Server.</w:t>
       </w:r>
     </w:p>
     <w:p>
@@ -4113,6 +4228,25 @@
         <w:ind w:left="360"/>
       </w:pPr>
       <w:r>
+        <w:t>Xây dựng giao diện</w:t>
+      </w:r>
+      <w:r>
+        <w:t xml:space="preserve"> website và app</w:t>
+      </w:r>
+      <w:r>
+        <w:t xml:space="preserve"> dành cho nhân viên bán hàng bằng DevExpress trên Visual Studio.</w:t>
+      </w:r>
+    </w:p>
+    <w:p>
+      <w:pPr>
+        <w:pStyle w:val="ListParagraph"/>
+        <w:numPr>
+          <w:ilvl w:val="0"/>
+          <w:numId w:val="3"/>
+        </w:numPr>
+        <w:ind w:left="360"/>
+      </w:pPr>
+      <w:r>
         <w:t>Triển khai và kiểm thử các chức năng quản lý sách, khuyến mãi, khách hàng, đơn hàng và thanh toán nhằm đảm bảo tính thực tiễn và hiệu quả sử dụng.</w:t>
       </w:r>
     </w:p>
@@ -4123,7 +4257,7 @@
       <w:r>
         <w:br w:type="column"/>
       </w:r>
-      <w:bookmarkStart w:id="8" w:name="_Toc199704144"/>
+      <w:bookmarkStart w:id="8" w:name="_Toc200636526"/>
       <w:r>
         <w:lastRenderedPageBreak/>
         <w:t xml:space="preserve">Chương 2: </w:t>
@@ -4145,7 +4279,7 @@
         </w:numPr>
         <w:ind w:left="360"/>
       </w:pPr>
-      <w:bookmarkStart w:id="9" w:name="_Toc199704145"/>
+      <w:bookmarkStart w:id="9" w:name="_Toc200636527"/>
       <w:r>
         <w:t>Mô tả hệ thống bằng ngôn ngữ tự nhiên:</w:t>
       </w:r>
@@ -4163,7 +4297,7 @@
       <w:pPr>
         <w:pStyle w:val="Heading2"/>
       </w:pPr>
-      <w:bookmarkStart w:id="10" w:name="_Toc199704146"/>
+      <w:bookmarkStart w:id="10" w:name="_Toc200636528"/>
       <w:r>
         <w:t>Công nghệ và tài nguyên sử dụng</w:t>
       </w:r>
@@ -4196,9 +4330,12 @@
           <w:numId w:val="6"/>
         </w:numPr>
         <w:ind w:left="360"/>
-      </w:pPr>
-      <w:r>
-        <w:t>Repository Design Pattern + Entity Framework Core</w:t>
+        <w:rPr>
+          <w:sz w:val="24"/>
+        </w:rPr>
+      </w:pPr>
+      <w:r>
+        <w:t>Structure: SOA</w:t>
       </w:r>
     </w:p>
     <w:p>
@@ -4211,7 +4348,7 @@
         <w:ind w:left="360"/>
       </w:pPr>
       <w:r>
-        <w:t>Frontend: DevExpress UI for .NET (trên Visual Studio)</w:t>
+        <w:t>Repository Design Pattern + Entity Framework Core</w:t>
       </w:r>
     </w:p>
     <w:p>
@@ -4224,7 +4361,7 @@
         <w:ind w:left="360"/>
       </w:pPr>
       <w:r>
-        <w:t>Database: Microsoft SQL Server</w:t>
+        <w:t>Frontend: DevExpress UI for .NET (trên Visual Studio)</w:t>
       </w:r>
     </w:p>
     <w:p>
@@ -4237,7 +4374,7 @@
         <w:ind w:left="360"/>
       </w:pPr>
       <w:r>
-        <w:t>IDE: Visual Studio 2022</w:t>
+        <w:t>Database: Microsoft SQL Server</w:t>
       </w:r>
     </w:p>
     <w:p>
@@ -4250,6 +4387,19 @@
         <w:ind w:left="360"/>
       </w:pPr>
       <w:r>
+        <w:t>IDE: Visual Studio 2022</w:t>
+      </w:r>
+    </w:p>
+    <w:p>
+      <w:pPr>
+        <w:pStyle w:val="ListParagraph"/>
+        <w:numPr>
+          <w:ilvl w:val="0"/>
+          <w:numId w:val="6"/>
+        </w:numPr>
+        <w:ind w:left="360"/>
+      </w:pPr>
+      <w:r>
         <w:t>Ngôn ngữ: C#, Razor Page</w:t>
       </w:r>
     </w:p>
@@ -4257,7 +4407,7 @@
       <w:pPr>
         <w:pStyle w:val="Heading2"/>
       </w:pPr>
-      <w:bookmarkStart w:id="11" w:name="_Toc199704147"/>
+      <w:bookmarkStart w:id="11" w:name="_Toc200636529"/>
       <w:r>
         <w:t>Sơ đồ diagram:</w:t>
       </w:r>
@@ -4273,9 +4423,9 @@
           <w:noProof/>
         </w:rPr>
         <w:drawing>
-          <wp:inline distT="0" distB="0" distL="0" distR="0" wp14:anchorId="7E4AE10E" wp14:editId="38404904">
-            <wp:extent cx="5436253" cy="3275330"/>
-            <wp:effectExtent l="0" t="0" r="0" b="1270"/>
+          <wp:inline distT="0" distB="0" distL="0" distR="0" wp14:anchorId="7E4AE10E" wp14:editId="66672D17">
+            <wp:extent cx="4948964" cy="2981739"/>
+            <wp:effectExtent l="0" t="0" r="4445" b="9525"/>
             <wp:docPr id="2043295326" name="Picture 1"/>
             <wp:cNvGraphicFramePr>
               <a:graphicFrameLocks xmlns:a="http://schemas.openxmlformats.org/drawingml/2006/main" noChangeAspect="1"/>
@@ -4296,7 +4446,7 @@
                   <pic:spPr>
                     <a:xfrm>
                       <a:off x="0" y="0"/>
-                      <a:ext cx="5467570" cy="3294198"/>
+                      <a:ext cx="4996040" cy="3010102"/>
                     </a:xfrm>
                     <a:prstGeom prst="rect">
                       <a:avLst/>
@@ -4319,6 +4469,7 @@
       <w:bookmarkStart w:id="13" w:name="_Toc199699809"/>
       <w:bookmarkStart w:id="14" w:name="_Toc199700020"/>
       <w:bookmarkStart w:id="15" w:name="_Toc199704122"/>
+      <w:bookmarkStart w:id="16" w:name="_Toc200636553"/>
       <w:r>
         <w:t xml:space="preserve">Hình </w:t>
       </w:r>
@@ -4350,17 +4501,18 @@
       <w:bookmarkEnd w:id="13"/>
       <w:bookmarkEnd w:id="14"/>
       <w:bookmarkEnd w:id="15"/>
+      <w:bookmarkEnd w:id="16"/>
     </w:p>
     <w:p>
       <w:pPr>
         <w:pStyle w:val="Heading2"/>
       </w:pPr>
-      <w:bookmarkStart w:id="16" w:name="_Toc199704148"/>
+      <w:bookmarkStart w:id="17" w:name="_Toc200636530"/>
       <w:r>
         <w:lastRenderedPageBreak/>
         <w:t>Từ điển dữ liệu:</w:t>
       </w:r>
-      <w:bookmarkEnd w:id="16"/>
+      <w:bookmarkEnd w:id="17"/>
     </w:p>
     <w:p>
       <w:pPr>
@@ -18386,7 +18538,7 @@
       <w:r>
         <w:br w:type="column"/>
       </w:r>
-      <w:bookmarkStart w:id="17" w:name="_Toc199704149"/>
+      <w:bookmarkStart w:id="18" w:name="_Toc200636531"/>
       <w:r>
         <w:lastRenderedPageBreak/>
         <w:t>Chương 3: Xây dựng và p</w:t>
@@ -18394,7 +18546,7 @@
       <w:r>
         <w:t>hát triển hệ thống</w:t>
       </w:r>
-      <w:bookmarkEnd w:id="17"/>
+      <w:bookmarkEnd w:id="18"/>
     </w:p>
     <w:p>
       <w:pPr>
@@ -18405,11 +18557,11 @@
         </w:numPr>
         <w:ind w:left="360"/>
       </w:pPr>
-      <w:bookmarkStart w:id="18" w:name="_Toc199704150"/>
+      <w:bookmarkStart w:id="19" w:name="_Toc200636532"/>
       <w:r>
         <w:t>Xây dựng các API quan trọng:</w:t>
       </w:r>
-      <w:bookmarkEnd w:id="18"/>
+      <w:bookmarkEnd w:id="19"/>
     </w:p>
     <w:p>
       <w:pPr>
@@ -32088,6 +32240,12 @@
     <w:p>
       <w:pPr>
         <w:ind w:left="360"/>
+        <w:rPr>
+          <w:rFonts w:ascii="Cascadia Mono" w:hAnsi="Cascadia Mono" w:cs="Cascadia Mono"/>
+          <w:color w:val="000000"/>
+          <w:sz w:val="19"/>
+          <w:szCs w:val="19"/>
+        </w:rPr>
       </w:pPr>
       <w:r>
         <w:rPr>
@@ -32109,14 +32267,11 @@
         </w:numPr>
         <w:ind w:left="360"/>
       </w:pPr>
-      <w:bookmarkStart w:id="19" w:name="_Toc199704151"/>
-      <w:r>
-        <w:t>Áp dụng Design Pattern</w:t>
-      </w:r>
-      <w:r>
-        <w:t>:</w:t>
-      </w:r>
-      <w:bookmarkEnd w:id="19"/>
+      <w:bookmarkStart w:id="20" w:name="_Toc200636533"/>
+      <w:r>
+        <w:t>Áp dụng kiến trúc SOA:</w:t>
+      </w:r>
+      <w:bookmarkEnd w:id="20"/>
     </w:p>
     <w:p>
       <w:pPr>
@@ -32136,7 +32291,7 @@
           <w:b/>
           <w:bCs/>
         </w:rPr>
-        <w:t>Repository Design Pattern:</w:t>
+        <w:t>SOA là gì?</w:t>
       </w:r>
     </w:p>
     <w:p>
@@ -32144,103 +32299,7 @@
         <w:ind w:firstLine="360"/>
       </w:pPr>
       <w:r>
-        <w:t xml:space="preserve">Trong quá trình phát triển hệ thống, nhóm đã áp dụng </w:t>
-      </w:r>
-      <w:r>
-        <w:t>Repository Design Pattern</w:t>
-      </w:r>
-      <w:r>
-        <w:t xml:space="preserve"> nhằm tách biệt rõ ràng giữa </w:t>
-      </w:r>
-      <w:r>
-        <w:t>tầng truy xuất dữ liệu (Data Access Layer)</w:t>
-      </w:r>
-      <w:r>
-        <w:t xml:space="preserve"> và </w:t>
-      </w:r>
-      <w:r>
-        <w:t>tầng nghiệp vụ (Business Logic Layer).</w:t>
-      </w:r>
-      <w:r>
-        <w:t xml:space="preserve"> Điều này giúp hệ thống dễ mở rộng, dễ kiểm thử và tuân thủ nguyên lý </w:t>
-      </w:r>
-      <w:r>
-        <w:t>Separation of Concerns</w:t>
-      </w:r>
-      <w:r>
-        <w:t xml:space="preserve"> trong thiết kế phần mềm.</w:t>
-      </w:r>
-    </w:p>
-    <w:p>
-      <w:r>
-        <w:t>Mỗi nhóm chức năng (AuthService, BookService, OrderService, ...) đều được tổ chức với cấu trúc:</w:t>
-      </w:r>
-    </w:p>
-    <w:p>
-      <w:pPr>
-        <w:numPr>
-          <w:ilvl w:val="0"/>
-          <w:numId w:val="11"/>
-        </w:numPr>
-      </w:pPr>
-      <w:r>
-        <w:rPr>
-          <w:b/>
-          <w:bCs/>
-        </w:rPr>
-        <w:lastRenderedPageBreak/>
-        <w:t>DTOs/</w:t>
-      </w:r>
-      <w:r>
-        <w:t>: Chứa các lớp trung gian để truyền dữ liệu giữa client và server.</w:t>
-      </w:r>
-    </w:p>
-    <w:p>
-      <w:pPr>
-        <w:numPr>
-          <w:ilvl w:val="0"/>
-          <w:numId w:val="11"/>
-        </w:numPr>
-      </w:pPr>
-      <w:r>
-        <w:rPr>
-          <w:b/>
-          <w:bCs/>
-        </w:rPr>
-        <w:t>Interfaces/</w:t>
-      </w:r>
-      <w:r>
-        <w:t>: Định nghĩa các interface cho service.</w:t>
-      </w:r>
-    </w:p>
-    <w:p>
-      <w:pPr>
-        <w:numPr>
-          <w:ilvl w:val="0"/>
-          <w:numId w:val="11"/>
-        </w:numPr>
-      </w:pPr>
-      <w:r>
-        <w:rPr>
-          <w:b/>
-          <w:bCs/>
-        </w:rPr>
-        <w:t>Repositories/</w:t>
-      </w:r>
-      <w:r>
-        <w:t>: Chứa các</w:t>
-      </w:r>
-      <w:r>
-        <w:t xml:space="preserve"> interface và</w:t>
-      </w:r>
-      <w:r>
-        <w:t xml:space="preserve"> lớp triển khai cụ thể</w:t>
-      </w:r>
-      <w:r>
-        <w:t xml:space="preserve"> cho repository</w:t>
-      </w:r>
-      <w:r>
-        <w:t xml:space="preserve"> để làm việc với Entity Framework thông qua ApplicationDbContext.</w:t>
+        <w:t>SOA (Service-Oriented Architecture) là một kiểu kiến trúc phần mềm trong đó các chức năng của hệ thống được tổ chức thành các dịch vụ độc lập, có thể tái sử dụng và giao tiếp với nhau thông qua giao diện API (thường là HTTP/REST).</w:t>
       </w:r>
     </w:p>
     <w:p>
@@ -32261,82 +32320,258 @@
           <w:b/>
           <w:bCs/>
         </w:rPr>
-        <w:t>Data Transfer Object</w:t>
+        <w:t>Các đặc trưng của SOA đã được áp dụng</w:t>
       </w:r>
       <w:r>
         <w:rPr>
           <w:b/>
           <w:bCs/>
         </w:rPr>
-        <w:t xml:space="preserve"> Design Pattern:</w:t>
-      </w:r>
-    </w:p>
-    <w:p>
-      <w:pPr>
-        <w:ind w:firstLine="360"/>
-      </w:pPr>
-      <w:r>
-        <w:t>N</w:t>
-      </w:r>
-      <w:r>
-        <w:t>hóm cũng áp dụng Data Transfer Object (DTO) Design Pattern nhằm tối ưu quá trình truyền dữ liệu giữa client và server, đồng thời đảm bảo tính bảo mật và hiệu quả trong giao tiếp giữa các tầng.</w:t>
-      </w:r>
-      <w:r>
-        <w:br/>
-        <w:t>DTO là các lớp trung gian không chứa logic nghiệp vụ, được sử dụng để đóng gói và truyền tải thông tin cần thiết giữa frontend và backend mà không để lộ toàn bộ thông tin của entity trong cơ sở dữ liệu.</w:t>
-      </w:r>
-    </w:p>
-    <w:p>
-      <w:r>
-        <w:t>Cấu trúc thư mục dự án được tổ chức rõ ràng để hỗ trợ pattern này:</w:t>
-      </w:r>
-    </w:p>
-    <w:p>
-      <w:pPr>
-        <w:numPr>
-          <w:ilvl w:val="0"/>
-          <w:numId w:val="12"/>
-        </w:numPr>
-      </w:pPr>
-      <w:r>
-        <w:rPr>
-          <w:b/>
-          <w:bCs/>
-        </w:rPr>
-        <w:t>DTOs/</w:t>
-      </w:r>
-      <w:r>
-        <w:t>: Chứa các lớp như LoginDTO, RegisterDTO, OrderDTO,</w:t>
-      </w:r>
-      <w:r>
-        <w:t xml:space="preserve"> </w:t>
-      </w:r>
-      <w:r>
-        <w:t>... được sử dụng để nhận và trả dữ liệu phù hợp cho từng API.</w:t>
-      </w:r>
-    </w:p>
-    <w:p>
-      <w:pPr>
-        <w:numPr>
-          <w:ilvl w:val="0"/>
-          <w:numId w:val="12"/>
-        </w:numPr>
-      </w:pPr>
-      <w:r>
-        <w:t>Việc sử dụng DTO giúp giảm thiểu dữ liệu dư thừa, tăng hiệu suất mạng và đảm bảo rằng client chỉ thao tác với những trường dữ liệu được cho phép.</w:t>
-      </w:r>
-    </w:p>
-    <w:p>
-      <w:pPr>
-        <w:numPr>
-          <w:ilvl w:val="0"/>
-          <w:numId w:val="12"/>
-        </w:numPr>
-      </w:pPr>
-      <w:r>
-        <w:t>Ngoài ra, DTO còn hỗ trợ kiểm soát luồng dữ liệu giữa UI và logic nghiệp vụ, tạo điều kiện thuận lợi cho việc kiểm thử và bảo trì hệ thống.</w:t>
-      </w:r>
-    </w:p>
+        <w:t>:</w:t>
+      </w:r>
+    </w:p>
+    <w:tbl>
+      <w:tblPr>
+        <w:tblW w:w="0" w:type="auto"/>
+        <w:tblCellSpacing w:w="15" w:type="dxa"/>
+        <w:tblBorders>
+          <w:top w:val="single" w:sz="4" w:space="0" w:color="auto"/>
+          <w:left w:val="single" w:sz="4" w:space="0" w:color="auto"/>
+          <w:bottom w:val="single" w:sz="4" w:space="0" w:color="auto"/>
+          <w:right w:val="single" w:sz="4" w:space="0" w:color="auto"/>
+          <w:insideH w:val="single" w:sz="4" w:space="0" w:color="auto"/>
+          <w:insideV w:val="single" w:sz="4" w:space="0" w:color="auto"/>
+        </w:tblBorders>
+        <w:tblCellMar>
+          <w:top w:w="15" w:type="dxa"/>
+          <w:left w:w="15" w:type="dxa"/>
+          <w:bottom w:w="15" w:type="dxa"/>
+          <w:right w:w="15" w:type="dxa"/>
+        </w:tblCellMar>
+        <w:tblLook w:val="04A0" w:firstRow="1" w:lastRow="0" w:firstColumn="1" w:lastColumn="0" w:noHBand="0" w:noVBand="1"/>
+      </w:tblPr>
+      <w:tblGrid>
+        <w:gridCol w:w="3216"/>
+        <w:gridCol w:w="6462"/>
+      </w:tblGrid>
+      <w:tr>
+        <w:trPr>
+          <w:tblHeader/>
+          <w:tblCellSpacing w:w="15" w:type="dxa"/>
+        </w:trPr>
+        <w:tc>
+          <w:tcPr>
+            <w:tcW w:w="0" w:type="auto"/>
+            <w:vAlign w:val="center"/>
+            <w:hideMark/>
+          </w:tcPr>
+          <w:p>
+            <w:pPr>
+              <w:rPr>
+                <w:b/>
+                <w:bCs/>
+              </w:rPr>
+            </w:pPr>
+            <w:r>
+              <w:rPr>
+                <w:b/>
+                <w:bCs/>
+              </w:rPr>
+              <w:lastRenderedPageBreak/>
+              <w:t>Đặc điểm SOA</w:t>
+            </w:r>
+          </w:p>
+        </w:tc>
+        <w:tc>
+          <w:tcPr>
+            <w:tcW w:w="0" w:type="auto"/>
+            <w:vAlign w:val="center"/>
+            <w:hideMark/>
+          </w:tcPr>
+          <w:p>
+            <w:pPr>
+              <w:rPr>
+                <w:b/>
+                <w:bCs/>
+              </w:rPr>
+            </w:pPr>
+            <w:r>
+              <w:rPr>
+                <w:b/>
+                <w:bCs/>
+              </w:rPr>
+              <w:t>Minh chứng trong hệ thống</w:t>
+            </w:r>
+          </w:p>
+        </w:tc>
+      </w:tr>
+      <w:tr>
+        <w:trPr>
+          <w:tblCellSpacing w:w="15" w:type="dxa"/>
+        </w:trPr>
+        <w:tc>
+          <w:tcPr>
+            <w:tcW w:w="0" w:type="auto"/>
+            <w:vAlign w:val="center"/>
+            <w:hideMark/>
+          </w:tcPr>
+          <w:p>
+            <w:r>
+              <w:rPr>
+                <w:b/>
+                <w:bCs/>
+              </w:rPr>
+              <w:t>Tách biệt chức năng thành dịch vụ độc lập</w:t>
+            </w:r>
+          </w:p>
+        </w:tc>
+        <w:tc>
+          <w:tcPr>
+            <w:tcW w:w="0" w:type="auto"/>
+            <w:vAlign w:val="center"/>
+            <w:hideMark/>
+          </w:tcPr>
+          <w:p>
+            <w:r>
+              <w:t>Mỗi module như Auth, Order, Book được chia thành các project riêng</w:t>
+            </w:r>
+          </w:p>
+        </w:tc>
+      </w:tr>
+      <w:tr>
+        <w:trPr>
+          <w:tblCellSpacing w:w="15" w:type="dxa"/>
+        </w:trPr>
+        <w:tc>
+          <w:tcPr>
+            <w:tcW w:w="0" w:type="auto"/>
+            <w:vAlign w:val="center"/>
+            <w:hideMark/>
+          </w:tcPr>
+          <w:p>
+            <w:r>
+              <w:rPr>
+                <w:b/>
+                <w:bCs/>
+              </w:rPr>
+              <w:t>Giao tiếp qua API (REST)</w:t>
+            </w:r>
+          </w:p>
+        </w:tc>
+        <w:tc>
+          <w:tcPr>
+            <w:tcW w:w="0" w:type="auto"/>
+            <w:vAlign w:val="center"/>
+            <w:hideMark/>
+          </w:tcPr>
+          <w:p>
+            <w:r>
+              <w:t>Các API như /api/auth/register, /api/auth/login, /api/order được xây dựng rõ ràng</w:t>
+            </w:r>
+          </w:p>
+        </w:tc>
+      </w:tr>
+      <w:tr>
+        <w:trPr>
+          <w:tblCellSpacing w:w="15" w:type="dxa"/>
+        </w:trPr>
+        <w:tc>
+          <w:tcPr>
+            <w:tcW w:w="0" w:type="auto"/>
+            <w:vAlign w:val="center"/>
+            <w:hideMark/>
+          </w:tcPr>
+          <w:p>
+            <w:r>
+              <w:rPr>
+                <w:b/>
+                <w:bCs/>
+              </w:rPr>
+              <w:t>Tái sử dụng và triển khai độc lập</w:t>
+            </w:r>
+          </w:p>
+        </w:tc>
+        <w:tc>
+          <w:tcPr>
+            <w:tcW w:w="0" w:type="auto"/>
+            <w:vAlign w:val="center"/>
+            <w:hideMark/>
+          </w:tcPr>
+          <w:p>
+            <w:r>
+              <w:t>Các service có thể triển khai riêng biệt, scale độc lập</w:t>
+            </w:r>
+          </w:p>
+        </w:tc>
+      </w:tr>
+      <w:tr>
+        <w:trPr>
+          <w:tblCellSpacing w:w="15" w:type="dxa"/>
+        </w:trPr>
+        <w:tc>
+          <w:tcPr>
+            <w:tcW w:w="0" w:type="auto"/>
+            <w:vAlign w:val="center"/>
+            <w:hideMark/>
+          </w:tcPr>
+          <w:p>
+            <w:r>
+              <w:rPr>
+                <w:b/>
+                <w:bCs/>
+              </w:rPr>
+              <w:t>Thay đổi linh hoạt</w:t>
+            </w:r>
+          </w:p>
+        </w:tc>
+        <w:tc>
+          <w:tcPr>
+            <w:tcW w:w="0" w:type="auto"/>
+            <w:vAlign w:val="center"/>
+            <w:hideMark/>
+          </w:tcPr>
+          <w:p>
+            <w:r>
+              <w:t>Có thể dễ dàng thay đổi logic trong UserServiceAPI mà không ảnh hưởng OrderServiceAPI</w:t>
+            </w:r>
+          </w:p>
+        </w:tc>
+      </w:tr>
+      <w:tr>
+        <w:trPr>
+          <w:tblCellSpacing w:w="15" w:type="dxa"/>
+        </w:trPr>
+        <w:tc>
+          <w:tcPr>
+            <w:tcW w:w="0" w:type="auto"/>
+            <w:vAlign w:val="center"/>
+            <w:hideMark/>
+          </w:tcPr>
+          <w:p>
+            <w:r>
+              <w:rPr>
+                <w:b/>
+                <w:bCs/>
+              </w:rPr>
+              <w:t>Tăng khả năng bảo trì, mở rộng</w:t>
+            </w:r>
+          </w:p>
+        </w:tc>
+        <w:tc>
+          <w:tcPr>
+            <w:tcW w:w="0" w:type="auto"/>
+            <w:vAlign w:val="center"/>
+            <w:hideMark/>
+          </w:tcPr>
+          <w:p>
+            <w:r>
+              <w:t>Code theo module rõ ràng (Auth, Order, Book...) giúp bảo trì dễ hơn, scale dễ hơn</w:t>
+            </w:r>
+          </w:p>
+        </w:tc>
+      </w:tr>
+    </w:tbl>
+    <w:p/>
     <w:p>
       <w:pPr>
         <w:pStyle w:val="Heading2"/>
@@ -32346,11 +32581,238 @@
         </w:numPr>
         <w:ind w:left="360"/>
       </w:pPr>
-      <w:bookmarkStart w:id="20" w:name="_Toc199704152"/>
+      <w:bookmarkStart w:id="21" w:name="_Toc200636534"/>
+      <w:r>
+        <w:t>Áp dụng Design Pattern</w:t>
+      </w:r>
+      <w:r>
+        <w:t>:</w:t>
+      </w:r>
+      <w:bookmarkEnd w:id="21"/>
+    </w:p>
+    <w:p>
+      <w:pPr>
+        <w:pStyle w:val="ListParagraph"/>
+        <w:numPr>
+          <w:ilvl w:val="0"/>
+          <w:numId w:val="8"/>
+        </w:numPr>
+        <w:ind w:left="360"/>
+        <w:rPr>
+          <w:b/>
+          <w:bCs/>
+        </w:rPr>
+      </w:pPr>
+      <w:r>
+        <w:rPr>
+          <w:b/>
+          <w:bCs/>
+        </w:rPr>
+        <w:t>Repository Design Pattern:</w:t>
+      </w:r>
+    </w:p>
+    <w:p>
+      <w:pPr>
+        <w:ind w:firstLine="360"/>
+      </w:pPr>
+      <w:r>
+        <w:t xml:space="preserve">Trong quá trình phát triển hệ thống, nhóm đã áp dụng </w:t>
+      </w:r>
+      <w:r>
+        <w:t>Repository Design Pattern</w:t>
+      </w:r>
+      <w:r>
+        <w:t xml:space="preserve"> nhằm tách biệt rõ ràng giữa </w:t>
+      </w:r>
+      <w:r>
+        <w:t>tầng truy xuất dữ liệu (Data Access Layer)</w:t>
+      </w:r>
+      <w:r>
+        <w:t xml:space="preserve"> và </w:t>
+      </w:r>
+      <w:r>
+        <w:t>tầng nghiệp vụ (Business Logic Layer).</w:t>
+      </w:r>
+      <w:r>
+        <w:t xml:space="preserve"> Điều này giúp hệ thống dễ mở rộng, dễ kiểm thử và tuân thủ nguyên lý </w:t>
+      </w:r>
+      <w:r>
+        <w:t>Separation of Concerns</w:t>
+      </w:r>
+      <w:r>
+        <w:t xml:space="preserve"> trong thiết kế phần mềm.</w:t>
+      </w:r>
+    </w:p>
+    <w:p>
+      <w:r>
+        <w:t>Mỗi nhóm chức năng (AuthService, BookService, OrderService, ...) đều được tổ chức với cấu trúc:</w:t>
+      </w:r>
+    </w:p>
+    <w:p>
+      <w:pPr>
+        <w:numPr>
+          <w:ilvl w:val="0"/>
+          <w:numId w:val="11"/>
+        </w:numPr>
+      </w:pPr>
+      <w:r>
+        <w:rPr>
+          <w:b/>
+          <w:bCs/>
+        </w:rPr>
+        <w:t>DTOs/</w:t>
+      </w:r>
+      <w:r>
+        <w:t>: Chứa các lớp trung gian để truyền dữ liệu giữa client và server.</w:t>
+      </w:r>
+    </w:p>
+    <w:p>
+      <w:pPr>
+        <w:numPr>
+          <w:ilvl w:val="0"/>
+          <w:numId w:val="11"/>
+        </w:numPr>
+      </w:pPr>
+      <w:r>
+        <w:rPr>
+          <w:b/>
+          <w:bCs/>
+        </w:rPr>
+        <w:t>Interfaces/</w:t>
+      </w:r>
+      <w:r>
+        <w:t>: Định nghĩa các interface cho service.</w:t>
+      </w:r>
+    </w:p>
+    <w:p>
+      <w:pPr>
+        <w:numPr>
+          <w:ilvl w:val="0"/>
+          <w:numId w:val="11"/>
+        </w:numPr>
+      </w:pPr>
+      <w:r>
+        <w:rPr>
+          <w:b/>
+          <w:bCs/>
+        </w:rPr>
+        <w:t>Repositories/</w:t>
+      </w:r>
+      <w:r>
+        <w:t>: Chứa các</w:t>
+      </w:r>
+      <w:r>
+        <w:t xml:space="preserve"> interface và</w:t>
+      </w:r>
+      <w:r>
+        <w:t xml:space="preserve"> lớp triển khai cụ thể</w:t>
+      </w:r>
+      <w:r>
+        <w:t xml:space="preserve"> cho repository</w:t>
+      </w:r>
+      <w:r>
+        <w:t xml:space="preserve"> để làm việc với Entity Framework thông qua ApplicationDbContext.</w:t>
+      </w:r>
+    </w:p>
+    <w:p>
+      <w:pPr>
+        <w:pStyle w:val="ListParagraph"/>
+        <w:numPr>
+          <w:ilvl w:val="0"/>
+          <w:numId w:val="8"/>
+        </w:numPr>
+        <w:ind w:left="360"/>
+        <w:rPr>
+          <w:b/>
+          <w:bCs/>
+        </w:rPr>
+      </w:pPr>
+      <w:r>
+        <w:rPr>
+          <w:b/>
+          <w:bCs/>
+        </w:rPr>
+        <w:lastRenderedPageBreak/>
+        <w:t>Data Transfer Object Design Pattern:</w:t>
+      </w:r>
+    </w:p>
+    <w:p>
+      <w:pPr>
+        <w:ind w:firstLine="360"/>
+      </w:pPr>
+      <w:r>
+        <w:t>Nhóm cũng áp dụng Data Transfer Object (DTO) Design Pattern nhằm tối ưu quá trình truyền dữ liệu giữa client và server, đồng thời đảm bảo tính bảo mật và hiệu quả trong giao tiếp giữa các tầng.</w:t>
+      </w:r>
+      <w:r>
+        <w:br/>
+        <w:t>DTO là các lớp trung gian không chứa logic nghiệp vụ, được sử dụng để đóng gói và truyền tải thông tin cần thiết giữa frontend và backend mà không để lộ toàn bộ thông tin của entity trong cơ sở dữ liệu.</w:t>
+      </w:r>
+    </w:p>
+    <w:p>
+      <w:r>
+        <w:t>Cấu trúc thư mục dự án được tổ chức rõ ràng để hỗ trợ pattern này:</w:t>
+      </w:r>
+    </w:p>
+    <w:p>
+      <w:pPr>
+        <w:numPr>
+          <w:ilvl w:val="0"/>
+          <w:numId w:val="12"/>
+        </w:numPr>
+      </w:pPr>
+      <w:r>
+        <w:rPr>
+          <w:b/>
+          <w:bCs/>
+        </w:rPr>
+        <w:t>DTOs/</w:t>
+      </w:r>
+      <w:r>
+        <w:t>: Chứa các lớp như LoginDTO, RegisterDTO, OrderDTO,</w:t>
+      </w:r>
+      <w:r>
+        <w:t xml:space="preserve"> </w:t>
+      </w:r>
+      <w:r>
+        <w:t>... được sử dụng để nhận và trả dữ liệu phù hợp cho từng API.</w:t>
+      </w:r>
+    </w:p>
+    <w:p>
+      <w:pPr>
+        <w:numPr>
+          <w:ilvl w:val="0"/>
+          <w:numId w:val="12"/>
+        </w:numPr>
+      </w:pPr>
+      <w:r>
+        <w:t>Việc sử dụng DTO giúp giảm thiểu dữ liệu dư thừa, tăng hiệu suất mạng và đảm bảo rằng client chỉ thao tác với những trường dữ liệu được cho phép.</w:t>
+      </w:r>
+    </w:p>
+    <w:p>
+      <w:pPr>
+        <w:numPr>
+          <w:ilvl w:val="0"/>
+          <w:numId w:val="12"/>
+        </w:numPr>
+      </w:pPr>
+      <w:r>
+        <w:t>Ngoài ra, DTO còn hỗ trợ kiểm soát luồng dữ liệu giữa UI và logic nghiệp vụ, tạo điều kiện thuận lợi cho việc kiểm thử và bảo trì hệ thống.</w:t>
+      </w:r>
+    </w:p>
+    <w:p>
+      <w:pPr>
+        <w:pStyle w:val="Heading2"/>
+        <w:numPr>
+          <w:ilvl w:val="0"/>
+          <w:numId w:val="5"/>
+        </w:numPr>
+        <w:ind w:left="360"/>
+      </w:pPr>
+      <w:bookmarkStart w:id="22" w:name="_Toc200636535"/>
       <w:r>
         <w:t>Giao diện:</w:t>
       </w:r>
-      <w:bookmarkEnd w:id="20"/>
+      <w:bookmarkEnd w:id="22"/>
     </w:p>
     <w:p>
       <w:pPr>
@@ -32418,10 +32880,11 @@
         <w:spacing w:line="360" w:lineRule="auto"/>
         <w:jc w:val="center"/>
       </w:pPr>
-      <w:bookmarkStart w:id="21" w:name="_Toc199669866"/>
-      <w:bookmarkStart w:id="22" w:name="_Toc199699810"/>
-      <w:bookmarkStart w:id="23" w:name="_Toc199700021"/>
-      <w:bookmarkStart w:id="24" w:name="_Toc199704123"/>
+      <w:bookmarkStart w:id="23" w:name="_Toc199669866"/>
+      <w:bookmarkStart w:id="24" w:name="_Toc199699810"/>
+      <w:bookmarkStart w:id="25" w:name="_Toc199700021"/>
+      <w:bookmarkStart w:id="26" w:name="_Toc199704123"/>
+      <w:bookmarkStart w:id="27" w:name="_Toc200636554"/>
       <w:r>
         <w:t xml:space="preserve">Hình </w:t>
       </w:r>
@@ -32449,10 +32912,11 @@
       <w:r>
         <w:t>: Giao diện đăng ký</w:t>
       </w:r>
-      <w:bookmarkEnd w:id="21"/>
-      <w:bookmarkEnd w:id="22"/>
       <w:bookmarkEnd w:id="23"/>
       <w:bookmarkEnd w:id="24"/>
+      <w:bookmarkEnd w:id="25"/>
+      <w:bookmarkEnd w:id="26"/>
+      <w:bookmarkEnd w:id="27"/>
     </w:p>
     <w:p>
       <w:pPr>
@@ -32519,10 +32983,11 @@
         <w:spacing w:line="360" w:lineRule="auto"/>
         <w:jc w:val="center"/>
       </w:pPr>
-      <w:bookmarkStart w:id="25" w:name="_Toc199669867"/>
-      <w:bookmarkStart w:id="26" w:name="_Toc199699811"/>
-      <w:bookmarkStart w:id="27" w:name="_Toc199700022"/>
-      <w:bookmarkStart w:id="28" w:name="_Toc199704124"/>
+      <w:bookmarkStart w:id="28" w:name="_Toc199669867"/>
+      <w:bookmarkStart w:id="29" w:name="_Toc199699811"/>
+      <w:bookmarkStart w:id="30" w:name="_Toc199700022"/>
+      <w:bookmarkStart w:id="31" w:name="_Toc199704124"/>
+      <w:bookmarkStart w:id="32" w:name="_Toc200636555"/>
       <w:r>
         <w:t xml:space="preserve">Hình </w:t>
       </w:r>
@@ -32550,11 +33015,13 @@
       <w:r>
         <w:t>: Giao diện đăng nhập</w:t>
       </w:r>
-      <w:bookmarkEnd w:id="25"/>
-      <w:bookmarkEnd w:id="26"/>
-      <w:bookmarkEnd w:id="27"/>
       <w:bookmarkEnd w:id="28"/>
-    </w:p>
+      <w:bookmarkEnd w:id="29"/>
+      <w:bookmarkEnd w:id="30"/>
+      <w:bookmarkEnd w:id="31"/>
+      <w:bookmarkEnd w:id="32"/>
+    </w:p>
+    <w:p/>
     <w:p>
       <w:pPr>
         <w:pStyle w:val="ListParagraph"/>
@@ -32565,6 +33032,7 @@
         <w:ind w:left="360"/>
       </w:pPr>
       <w:r>
+        <w:lastRenderedPageBreak/>
         <w:t xml:space="preserve">Giao diện </w:t>
       </w:r>
       <w:r>
@@ -32580,7 +33048,6 @@
         <w:rPr>
           <w:noProof/>
         </w:rPr>
-        <w:lastRenderedPageBreak/>
         <w:drawing>
           <wp:inline distT="0" distB="0" distL="0" distR="0" wp14:anchorId="0ED593B4" wp14:editId="1201FD96">
             <wp:extent cx="6151880" cy="3306445"/>
@@ -32624,10 +33091,11 @@
         <w:spacing w:line="360" w:lineRule="auto"/>
         <w:jc w:val="center"/>
       </w:pPr>
-      <w:bookmarkStart w:id="29" w:name="_Toc199669868"/>
-      <w:bookmarkStart w:id="30" w:name="_Toc199699812"/>
-      <w:bookmarkStart w:id="31" w:name="_Toc199700023"/>
-      <w:bookmarkStart w:id="32" w:name="_Toc199704125"/>
+      <w:bookmarkStart w:id="33" w:name="_Toc199669868"/>
+      <w:bookmarkStart w:id="34" w:name="_Toc199699812"/>
+      <w:bookmarkStart w:id="35" w:name="_Toc199700023"/>
+      <w:bookmarkStart w:id="36" w:name="_Toc199704125"/>
+      <w:bookmarkStart w:id="37" w:name="_Toc200636556"/>
       <w:r>
         <w:t xml:space="preserve">Hình </w:t>
       </w:r>
@@ -32655,10 +33123,11 @@
       <w:r>
         <w:t>: Giao diện quên mật khẩu</w:t>
       </w:r>
-      <w:bookmarkEnd w:id="29"/>
-      <w:bookmarkEnd w:id="30"/>
-      <w:bookmarkEnd w:id="31"/>
-      <w:bookmarkEnd w:id="32"/>
+      <w:bookmarkEnd w:id="33"/>
+      <w:bookmarkEnd w:id="34"/>
+      <w:bookmarkEnd w:id="35"/>
+      <w:bookmarkEnd w:id="36"/>
+      <w:bookmarkEnd w:id="37"/>
     </w:p>
     <w:p>
       <w:pPr>
@@ -32725,10 +33194,11 @@
         <w:spacing w:line="360" w:lineRule="auto"/>
         <w:jc w:val="center"/>
       </w:pPr>
-      <w:bookmarkStart w:id="33" w:name="_Toc199669869"/>
-      <w:bookmarkStart w:id="34" w:name="_Toc199699813"/>
-      <w:bookmarkStart w:id="35" w:name="_Toc199700024"/>
-      <w:bookmarkStart w:id="36" w:name="_Toc199704126"/>
+      <w:bookmarkStart w:id="38" w:name="_Toc199669869"/>
+      <w:bookmarkStart w:id="39" w:name="_Toc199699813"/>
+      <w:bookmarkStart w:id="40" w:name="_Toc199700024"/>
+      <w:bookmarkStart w:id="41" w:name="_Toc199704126"/>
+      <w:bookmarkStart w:id="42" w:name="_Toc200636557"/>
       <w:r>
         <w:t xml:space="preserve">Hình </w:t>
       </w:r>
@@ -32756,10 +33226,11 @@
       <w:r>
         <w:t>: Giao diện đổi mật khẩu</w:t>
       </w:r>
-      <w:bookmarkEnd w:id="33"/>
-      <w:bookmarkEnd w:id="34"/>
-      <w:bookmarkEnd w:id="35"/>
-      <w:bookmarkEnd w:id="36"/>
+      <w:bookmarkEnd w:id="38"/>
+      <w:bookmarkEnd w:id="39"/>
+      <w:bookmarkEnd w:id="40"/>
+      <w:bookmarkEnd w:id="41"/>
+      <w:bookmarkEnd w:id="42"/>
     </w:p>
     <w:p>
       <w:pPr>
@@ -32771,6 +33242,7 @@
         <w:ind w:left="360"/>
       </w:pPr>
       <w:r>
+        <w:lastRenderedPageBreak/>
         <w:t>Giao diện quản lý sách:</w:t>
       </w:r>
     </w:p>
@@ -32783,7 +33255,6 @@
         <w:rPr>
           <w:noProof/>
         </w:rPr>
-        <w:lastRenderedPageBreak/>
         <w:drawing>
           <wp:inline distT="0" distB="0" distL="0" distR="0" wp14:anchorId="61DF0DCF" wp14:editId="4535CE98">
             <wp:extent cx="6151880" cy="3458845"/>
@@ -32827,10 +33298,11 @@
         <w:spacing w:line="360" w:lineRule="auto"/>
         <w:jc w:val="center"/>
       </w:pPr>
-      <w:bookmarkStart w:id="37" w:name="_Toc199669870"/>
-      <w:bookmarkStart w:id="38" w:name="_Toc199699814"/>
-      <w:bookmarkStart w:id="39" w:name="_Toc199700025"/>
-      <w:bookmarkStart w:id="40" w:name="_Toc199704127"/>
+      <w:bookmarkStart w:id="43" w:name="_Toc199669870"/>
+      <w:bookmarkStart w:id="44" w:name="_Toc199699814"/>
+      <w:bookmarkStart w:id="45" w:name="_Toc199700025"/>
+      <w:bookmarkStart w:id="46" w:name="_Toc199704127"/>
+      <w:bookmarkStart w:id="47" w:name="_Toc200636558"/>
       <w:r>
         <w:t xml:space="preserve">Hình </w:t>
       </w:r>
@@ -32858,10 +33330,11 @@
       <w:r>
         <w:t>: Giao diện quản lý sách</w:t>
       </w:r>
-      <w:bookmarkEnd w:id="37"/>
-      <w:bookmarkEnd w:id="38"/>
-      <w:bookmarkEnd w:id="39"/>
-      <w:bookmarkEnd w:id="40"/>
+      <w:bookmarkEnd w:id="43"/>
+      <w:bookmarkEnd w:id="44"/>
+      <w:bookmarkEnd w:id="45"/>
+      <w:bookmarkEnd w:id="46"/>
+      <w:bookmarkEnd w:id="47"/>
     </w:p>
     <w:p>
       <w:pPr>
@@ -32928,10 +33401,11 @@
         <w:spacing w:line="360" w:lineRule="auto"/>
         <w:jc w:val="center"/>
       </w:pPr>
-      <w:bookmarkStart w:id="41" w:name="_Toc199669871"/>
-      <w:bookmarkStart w:id="42" w:name="_Toc199699815"/>
-      <w:bookmarkStart w:id="43" w:name="_Toc199700026"/>
-      <w:bookmarkStart w:id="44" w:name="_Toc199704128"/>
+      <w:bookmarkStart w:id="48" w:name="_Toc199669871"/>
+      <w:bookmarkStart w:id="49" w:name="_Toc199699815"/>
+      <w:bookmarkStart w:id="50" w:name="_Toc199700026"/>
+      <w:bookmarkStart w:id="51" w:name="_Toc199704128"/>
+      <w:bookmarkStart w:id="52" w:name="_Toc200636559"/>
       <w:r>
         <w:t xml:space="preserve">Hình </w:t>
       </w:r>
@@ -32959,10 +33433,11 @@
       <w:r>
         <w:t>: Giao diện quản lý thể loại</w:t>
       </w:r>
-      <w:bookmarkEnd w:id="41"/>
-      <w:bookmarkEnd w:id="42"/>
-      <w:bookmarkEnd w:id="43"/>
-      <w:bookmarkEnd w:id="44"/>
+      <w:bookmarkEnd w:id="48"/>
+      <w:bookmarkEnd w:id="49"/>
+      <w:bookmarkEnd w:id="50"/>
+      <w:bookmarkEnd w:id="51"/>
+      <w:bookmarkEnd w:id="52"/>
     </w:p>
     <w:p>
       <w:pPr>
@@ -32974,6 +33449,7 @@
         <w:ind w:left="360"/>
       </w:pPr>
       <w:r>
+        <w:lastRenderedPageBreak/>
         <w:t>Giao diện quản lý tác giả:</w:t>
       </w:r>
     </w:p>
@@ -32986,7 +33462,6 @@
         <w:rPr>
           <w:noProof/>
         </w:rPr>
-        <w:lastRenderedPageBreak/>
         <w:drawing>
           <wp:inline distT="0" distB="0" distL="0" distR="0" wp14:anchorId="07E1286A" wp14:editId="263EC047">
             <wp:extent cx="6151880" cy="3306445"/>
@@ -33030,10 +33505,11 @@
         <w:spacing w:line="360" w:lineRule="auto"/>
         <w:jc w:val="center"/>
       </w:pPr>
-      <w:bookmarkStart w:id="45" w:name="_Toc199669872"/>
-      <w:bookmarkStart w:id="46" w:name="_Toc199699816"/>
-      <w:bookmarkStart w:id="47" w:name="_Toc199700027"/>
-      <w:bookmarkStart w:id="48" w:name="_Toc199704129"/>
+      <w:bookmarkStart w:id="53" w:name="_Toc199669872"/>
+      <w:bookmarkStart w:id="54" w:name="_Toc199699816"/>
+      <w:bookmarkStart w:id="55" w:name="_Toc199700027"/>
+      <w:bookmarkStart w:id="56" w:name="_Toc199704129"/>
+      <w:bookmarkStart w:id="57" w:name="_Toc200636560"/>
       <w:r>
         <w:t xml:space="preserve">Hình </w:t>
       </w:r>
@@ -33061,10 +33537,11 @@
       <w:r>
         <w:t>: Giao diện quản lý tác giả</w:t>
       </w:r>
-      <w:bookmarkEnd w:id="45"/>
-      <w:bookmarkEnd w:id="46"/>
-      <w:bookmarkEnd w:id="47"/>
-      <w:bookmarkEnd w:id="48"/>
+      <w:bookmarkEnd w:id="53"/>
+      <w:bookmarkEnd w:id="54"/>
+      <w:bookmarkEnd w:id="55"/>
+      <w:bookmarkEnd w:id="56"/>
+      <w:bookmarkEnd w:id="57"/>
     </w:p>
     <w:p>
       <w:pPr>
@@ -33131,10 +33608,11 @@
         <w:spacing w:line="360" w:lineRule="auto"/>
         <w:jc w:val="center"/>
       </w:pPr>
-      <w:bookmarkStart w:id="49" w:name="_Toc199669873"/>
-      <w:bookmarkStart w:id="50" w:name="_Toc199699817"/>
-      <w:bookmarkStart w:id="51" w:name="_Toc199700028"/>
-      <w:bookmarkStart w:id="52" w:name="_Toc199704130"/>
+      <w:bookmarkStart w:id="58" w:name="_Toc199669873"/>
+      <w:bookmarkStart w:id="59" w:name="_Toc199699817"/>
+      <w:bookmarkStart w:id="60" w:name="_Toc199700028"/>
+      <w:bookmarkStart w:id="61" w:name="_Toc199704130"/>
+      <w:bookmarkStart w:id="62" w:name="_Toc200636561"/>
       <w:r>
         <w:t xml:space="preserve">Hình </w:t>
       </w:r>
@@ -33162,10 +33640,11 @@
       <w:r>
         <w:t>: Giao diện quản lý nhà xuất bản</w:t>
       </w:r>
-      <w:bookmarkEnd w:id="49"/>
-      <w:bookmarkEnd w:id="50"/>
-      <w:bookmarkEnd w:id="51"/>
-      <w:bookmarkEnd w:id="52"/>
+      <w:bookmarkEnd w:id="58"/>
+      <w:bookmarkEnd w:id="59"/>
+      <w:bookmarkEnd w:id="60"/>
+      <w:bookmarkEnd w:id="61"/>
+      <w:bookmarkEnd w:id="62"/>
     </w:p>
     <w:p>
       <w:pPr>
@@ -33177,6 +33656,7 @@
         <w:ind w:left="360"/>
       </w:pPr>
       <w:r>
+        <w:lastRenderedPageBreak/>
         <w:t>Giao diện quản lý khách hàng:</w:t>
       </w:r>
     </w:p>
@@ -33189,7 +33669,6 @@
         <w:rPr>
           <w:noProof/>
         </w:rPr>
-        <w:lastRenderedPageBreak/>
         <w:drawing>
           <wp:inline distT="0" distB="0" distL="0" distR="0" wp14:anchorId="02D82E6A" wp14:editId="784AA6EB">
             <wp:extent cx="6151880" cy="3306445"/>
@@ -33233,10 +33712,11 @@
         <w:spacing w:line="360" w:lineRule="auto"/>
         <w:jc w:val="center"/>
       </w:pPr>
-      <w:bookmarkStart w:id="53" w:name="_Toc199669874"/>
-      <w:bookmarkStart w:id="54" w:name="_Toc199699818"/>
-      <w:bookmarkStart w:id="55" w:name="_Toc199700029"/>
-      <w:bookmarkStart w:id="56" w:name="_Toc199704131"/>
+      <w:bookmarkStart w:id="63" w:name="_Toc199669874"/>
+      <w:bookmarkStart w:id="64" w:name="_Toc199699818"/>
+      <w:bookmarkStart w:id="65" w:name="_Toc199700029"/>
+      <w:bookmarkStart w:id="66" w:name="_Toc199704131"/>
+      <w:bookmarkStart w:id="67" w:name="_Toc200636562"/>
       <w:r>
         <w:t xml:space="preserve">Hình </w:t>
       </w:r>
@@ -33264,10 +33744,11 @@
       <w:r>
         <w:t>: Giao diện quản lý khách hàng</w:t>
       </w:r>
-      <w:bookmarkEnd w:id="53"/>
-      <w:bookmarkEnd w:id="54"/>
-      <w:bookmarkEnd w:id="55"/>
-      <w:bookmarkEnd w:id="56"/>
+      <w:bookmarkEnd w:id="63"/>
+      <w:bookmarkEnd w:id="64"/>
+      <w:bookmarkEnd w:id="65"/>
+      <w:bookmarkEnd w:id="66"/>
+      <w:bookmarkEnd w:id="67"/>
     </w:p>
     <w:p>
       <w:pPr>
@@ -33334,10 +33815,11 @@
         <w:spacing w:line="360" w:lineRule="auto"/>
         <w:jc w:val="center"/>
       </w:pPr>
-      <w:bookmarkStart w:id="57" w:name="_Toc199669875"/>
-      <w:bookmarkStart w:id="58" w:name="_Toc199699819"/>
-      <w:bookmarkStart w:id="59" w:name="_Toc199700030"/>
-      <w:bookmarkStart w:id="60" w:name="_Toc199704132"/>
+      <w:bookmarkStart w:id="68" w:name="_Toc199669875"/>
+      <w:bookmarkStart w:id="69" w:name="_Toc199699819"/>
+      <w:bookmarkStart w:id="70" w:name="_Toc199700030"/>
+      <w:bookmarkStart w:id="71" w:name="_Toc199704132"/>
+      <w:bookmarkStart w:id="72" w:name="_Toc200636563"/>
       <w:r>
         <w:t xml:space="preserve">Hình </w:t>
       </w:r>
@@ -33365,10 +33847,11 @@
       <w:r>
         <w:t>: Giao diện quản lý khuyến mãi</w:t>
       </w:r>
-      <w:bookmarkEnd w:id="57"/>
-      <w:bookmarkEnd w:id="58"/>
-      <w:bookmarkEnd w:id="59"/>
-      <w:bookmarkEnd w:id="60"/>
+      <w:bookmarkEnd w:id="68"/>
+      <w:bookmarkEnd w:id="69"/>
+      <w:bookmarkEnd w:id="70"/>
+      <w:bookmarkEnd w:id="71"/>
+      <w:bookmarkEnd w:id="72"/>
     </w:p>
     <w:p>
       <w:pPr>
@@ -33380,6 +33863,7 @@
         <w:ind w:left="360"/>
       </w:pPr>
       <w:r>
+        <w:lastRenderedPageBreak/>
         <w:t>Giao diện quản lý bán hàng &amp; hóa đơn:</w:t>
       </w:r>
     </w:p>
@@ -33392,7 +33876,6 @@
         <w:rPr>
           <w:noProof/>
         </w:rPr>
-        <w:lastRenderedPageBreak/>
         <w:drawing>
           <wp:inline distT="0" distB="0" distL="0" distR="0" wp14:anchorId="12EDF8B5" wp14:editId="2C890C69">
             <wp:extent cx="6151880" cy="3306445"/>
@@ -33436,10 +33919,11 @@
         <w:spacing w:line="360" w:lineRule="auto"/>
         <w:jc w:val="center"/>
       </w:pPr>
-      <w:bookmarkStart w:id="61" w:name="_Toc199669876"/>
-      <w:bookmarkStart w:id="62" w:name="_Toc199699820"/>
-      <w:bookmarkStart w:id="63" w:name="_Toc199700031"/>
-      <w:bookmarkStart w:id="64" w:name="_Toc199704133"/>
+      <w:bookmarkStart w:id="73" w:name="_Toc199669876"/>
+      <w:bookmarkStart w:id="74" w:name="_Toc199699820"/>
+      <w:bookmarkStart w:id="75" w:name="_Toc199700031"/>
+      <w:bookmarkStart w:id="76" w:name="_Toc199704133"/>
+      <w:bookmarkStart w:id="77" w:name="_Toc200636564"/>
       <w:r>
         <w:t xml:space="preserve">Hình </w:t>
       </w:r>
@@ -33467,10 +33951,11 @@
       <w:r>
         <w:t>: Giao diện tạo hóa đơn</w:t>
       </w:r>
-      <w:bookmarkEnd w:id="61"/>
-      <w:bookmarkEnd w:id="62"/>
-      <w:bookmarkEnd w:id="63"/>
-      <w:bookmarkEnd w:id="64"/>
+      <w:bookmarkEnd w:id="73"/>
+      <w:bookmarkEnd w:id="74"/>
+      <w:bookmarkEnd w:id="75"/>
+      <w:bookmarkEnd w:id="76"/>
+      <w:bookmarkEnd w:id="77"/>
     </w:p>
     <w:p>
       <w:pPr>
@@ -33524,10 +34009,11 @@
         <w:spacing w:line="360" w:lineRule="auto"/>
         <w:jc w:val="center"/>
       </w:pPr>
-      <w:bookmarkStart w:id="65" w:name="_Toc199669877"/>
-      <w:bookmarkStart w:id="66" w:name="_Toc199699821"/>
-      <w:bookmarkStart w:id="67" w:name="_Toc199700032"/>
-      <w:bookmarkStart w:id="68" w:name="_Toc199704134"/>
+      <w:bookmarkStart w:id="78" w:name="_Toc199669877"/>
+      <w:bookmarkStart w:id="79" w:name="_Toc199699821"/>
+      <w:bookmarkStart w:id="80" w:name="_Toc199700032"/>
+      <w:bookmarkStart w:id="81" w:name="_Toc199704134"/>
+      <w:bookmarkStart w:id="82" w:name="_Toc200636565"/>
       <w:r>
         <w:t xml:space="preserve">Hình </w:t>
       </w:r>
@@ -33555,11 +34041,13 @@
       <w:r>
         <w:t>: Giao diện xem chi tiết hóa đơn</w:t>
       </w:r>
-      <w:bookmarkEnd w:id="65"/>
-      <w:bookmarkEnd w:id="66"/>
-      <w:bookmarkEnd w:id="67"/>
-      <w:bookmarkEnd w:id="68"/>
-    </w:p>
+      <w:bookmarkEnd w:id="78"/>
+      <w:bookmarkEnd w:id="79"/>
+      <w:bookmarkEnd w:id="80"/>
+      <w:bookmarkEnd w:id="81"/>
+      <w:bookmarkEnd w:id="82"/>
+    </w:p>
+    <w:p/>
     <w:p>
       <w:pPr>
         <w:pStyle w:val="ListParagraph"/>
@@ -33570,6 +34058,7 @@
         <w:ind w:left="360"/>
       </w:pPr>
       <w:r>
+        <w:lastRenderedPageBreak/>
         <w:t>Giao diện quản lý nhân viên:</w:t>
       </w:r>
     </w:p>
@@ -33582,7 +34071,6 @@
         <w:rPr>
           <w:noProof/>
         </w:rPr>
-        <w:lastRenderedPageBreak/>
         <w:drawing>
           <wp:inline distT="0" distB="0" distL="0" distR="0" wp14:anchorId="57372F73" wp14:editId="313017C9">
             <wp:extent cx="6151880" cy="3306445"/>
@@ -33626,10 +34114,11 @@
         <w:spacing w:line="360" w:lineRule="auto"/>
         <w:jc w:val="center"/>
       </w:pPr>
-      <w:bookmarkStart w:id="69" w:name="_Toc199669878"/>
-      <w:bookmarkStart w:id="70" w:name="_Toc199699822"/>
-      <w:bookmarkStart w:id="71" w:name="_Toc199700033"/>
-      <w:bookmarkStart w:id="72" w:name="_Toc199704135"/>
+      <w:bookmarkStart w:id="83" w:name="_Toc199669878"/>
+      <w:bookmarkStart w:id="84" w:name="_Toc199699822"/>
+      <w:bookmarkStart w:id="85" w:name="_Toc199700033"/>
+      <w:bookmarkStart w:id="86" w:name="_Toc199704135"/>
+      <w:bookmarkStart w:id="87" w:name="_Toc200636566"/>
       <w:r>
         <w:t xml:space="preserve">Hình </w:t>
       </w:r>
@@ -33657,10 +34146,11 @@
       <w:r>
         <w:t>: Giao diện quản lý nhân viên</w:t>
       </w:r>
-      <w:bookmarkEnd w:id="69"/>
-      <w:bookmarkEnd w:id="70"/>
-      <w:bookmarkEnd w:id="71"/>
-      <w:bookmarkEnd w:id="72"/>
+      <w:bookmarkEnd w:id="83"/>
+      <w:bookmarkEnd w:id="84"/>
+      <w:bookmarkEnd w:id="85"/>
+      <w:bookmarkEnd w:id="86"/>
+      <w:bookmarkEnd w:id="87"/>
     </w:p>
     <w:p>
       <w:pPr>
@@ -33669,12 +34159,12 @@
       <w:r>
         <w:br w:type="column"/>
       </w:r>
-      <w:bookmarkStart w:id="73" w:name="_Toc199704153"/>
+      <w:bookmarkStart w:id="88" w:name="_Toc200636536"/>
       <w:r>
         <w:lastRenderedPageBreak/>
         <w:t>Chương 4: Kết luận</w:t>
       </w:r>
-      <w:bookmarkEnd w:id="73"/>
+      <w:bookmarkEnd w:id="88"/>
     </w:p>
     <w:p>
       <w:pPr>
@@ -33685,11 +34175,11 @@
         </w:numPr>
         <w:ind w:left="360"/>
       </w:pPr>
-      <w:bookmarkStart w:id="74" w:name="_Toc199704154"/>
+      <w:bookmarkStart w:id="89" w:name="_Toc200636537"/>
       <w:r>
         <w:t>Hạn chế:</w:t>
       </w:r>
-      <w:bookmarkEnd w:id="74"/>
+      <w:bookmarkEnd w:id="89"/>
     </w:p>
     <w:p>
       <w:pPr>
@@ -33748,11 +34238,11 @@
         </w:numPr>
         <w:ind w:left="360"/>
       </w:pPr>
-      <w:bookmarkStart w:id="75" w:name="_Toc199704155"/>
+      <w:bookmarkStart w:id="90" w:name="_Toc200636538"/>
       <w:r>
         <w:t>Hướng phát triển trong tương lai:</w:t>
       </w:r>
-      <w:bookmarkEnd w:id="75"/>
+      <w:bookmarkEnd w:id="90"/>
     </w:p>
     <w:p>
       <w:pPr>
@@ -33780,7 +34270,7 @@
         <w:ind w:left="360"/>
       </w:pPr>
       <w:r>
-        <w:t>Mở rộng khả năng tích hợp API với các nền tảng khác như ứng dụng Android, iOS, giúp đồng bộ hóa dữ liệu và tối ưu hóa quá trình bán hàng đa kênh.</w:t>
+        <w:t>Mở rộng khả năng tích hợp API với các nền tảng khác giúp đồng bộ hóa dữ liệu và tối ưu hóa quá trình bán hàng đa kênh.</w:t>
       </w:r>
     </w:p>
     <w:p>

</xml_diff>